<commit_message>
Finishing hw1 forreal this time.
</commit_message>
<xml_diff>
--- a/HW1/802Homework1.docx
+++ b/HW1/802Homework1.docx
@@ -54,8 +54,6 @@
       <w:r>
         <w:t>nsities each class of food has.</w:t>
       </w:r>
-      <w:bookmarkStart w:id="0" w:name="_GoBack"/>
-      <w:bookmarkEnd w:id="0"/>
     </w:p>
     <w:p>
       <w:pPr>
@@ -223,98 +221,82 @@
     </w:p>
     <w:p>
       <w:pPr>
-        <w:pStyle w:val="PlainText"/>
-        <w:ind w:left="-1"/>
-        <w:rPr>
-          <w:rFonts w:ascii="Consolas" w:hAnsi="Consolas"/>
-          <w:sz w:val="22"/>
-          <w:szCs w:val="22"/>
-        </w:rPr>
-      </w:pPr>
-    </w:p>
-    <w:p>
-      <w:pPr>
-        <w:pStyle w:val="PlainText"/>
-        <w:ind w:left="-1"/>
-        <w:rPr>
-          <w:rFonts w:ascii="Consolas" w:hAnsi="Consolas"/>
-          <w:sz w:val="22"/>
-          <w:szCs w:val="22"/>
-        </w:rPr>
-      </w:pPr>
-    </w:p>
-    <w:p>
-      <w:pPr>
-        <w:pStyle w:val="PlainText"/>
-        <w:ind w:left="-1"/>
-        <w:rPr>
-          <w:rFonts w:ascii="Consolas" w:hAnsi="Consolas"/>
-          <w:sz w:val="22"/>
-          <w:szCs w:val="22"/>
-        </w:rPr>
-      </w:pPr>
-    </w:p>
-    <w:p>
-      <w:pPr>
-        <w:pStyle w:val="PlainText"/>
-        <w:ind w:left="-1"/>
-        <w:rPr>
-          <w:rFonts w:ascii="Consolas" w:hAnsi="Consolas"/>
-          <w:sz w:val="22"/>
-          <w:szCs w:val="22"/>
-        </w:rPr>
-      </w:pPr>
-    </w:p>
-    <w:p>
-      <w:pPr>
-        <w:pStyle w:val="PlainText"/>
-        <w:ind w:left="-1"/>
-        <w:rPr>
-          <w:rFonts w:ascii="Consolas" w:hAnsi="Consolas"/>
-          <w:sz w:val="22"/>
-          <w:szCs w:val="22"/>
-        </w:rPr>
-      </w:pPr>
-    </w:p>
-    <w:p>
-      <w:pPr>
-        <w:pStyle w:val="PlainText"/>
-        <w:ind w:left="-1"/>
-        <w:rPr>
-          <w:rFonts w:ascii="Consolas" w:hAnsi="Consolas"/>
-          <w:sz w:val="22"/>
-          <w:szCs w:val="22"/>
-        </w:rPr>
-      </w:pPr>
-    </w:p>
-    <w:p>
-      <w:pPr>
-        <w:pStyle w:val="PlainText"/>
-        <w:ind w:left="-1"/>
-        <w:rPr>
-          <w:rFonts w:ascii="Consolas" w:hAnsi="Consolas"/>
-          <w:sz w:val="22"/>
-          <w:szCs w:val="22"/>
-        </w:rPr>
-      </w:pPr>
-      <w:r>
-        <w:rPr>
-          <w:rFonts w:ascii="Consolas" w:hAnsi="Consolas"/>
-          <w:sz w:val="22"/>
-          <w:szCs w:val="22"/>
-        </w:rPr>
-        <w:t xml:space="preserve">                  |  Length  </w:t>
-      </w:r>
-      <w:proofErr w:type="gramStart"/>
-      <w:r>
-        <w:rPr>
-          <w:rFonts w:ascii="Consolas" w:hAnsi="Consolas"/>
-          <w:sz w:val="22"/>
-          <w:szCs w:val="22"/>
-        </w:rPr>
-        <w:t>|  Thickness</w:t>
-      </w:r>
-      <w:proofErr w:type="gramEnd"/>
+        <w:pStyle w:val="normal0"/>
+        <w:numPr>
+          <w:ilvl w:val="2"/>
+          <w:numId w:val="1"/>
+        </w:numPr>
+        <w:tabs>
+          <w:tab w:val="left" w:pos="720"/>
+        </w:tabs>
+        <w:ind w:hanging="359"/>
+      </w:pPr>
+      <w:r>
+        <w:rPr>
+          <w:szCs w:val="22"/>
+        </w:rPr>
+        <w:t>Lightness</w:t>
+      </w:r>
+      <w:r>
+        <w:rPr>
+          <w:szCs w:val="22"/>
+        </w:rPr>
+        <w:t xml:space="preserve">, Length and Thickness would be good features to distinguish the different machine parts. Lightness would help determine parts’ reflectiveness, which would aid in differentiating screws and hex nuts from washers. Length is the measure of screws length or the full diameter of a hex nut or washer. Since, each part is machined to be a different length, this would be a good distinguishing feature. Thickness is the measure of a single band of a washer or hex nut or the </w:t>
+      </w:r>
+      <w:r>
+        <w:rPr>
+          <w:szCs w:val="22"/>
+        </w:rPr>
+        <w:t>width of a screw. This feature also leverages the intentionally different machined sizes of each part to help make decisions.</w:t>
+      </w:r>
+    </w:p>
+    <w:p>
+      <w:pPr>
+        <w:pStyle w:val="PlainText"/>
+        <w:ind w:left="-1"/>
+        <w:rPr>
+          <w:rFonts w:ascii="Consolas" w:hAnsi="Consolas"/>
+          <w:sz w:val="22"/>
+          <w:szCs w:val="22"/>
+        </w:rPr>
+      </w:pPr>
+    </w:p>
+    <w:p>
+      <w:pPr>
+        <w:pStyle w:val="PlainText"/>
+        <w:ind w:left="-1"/>
+        <w:rPr>
+          <w:rFonts w:ascii="Consolas" w:hAnsi="Consolas"/>
+          <w:sz w:val="22"/>
+          <w:szCs w:val="22"/>
+        </w:rPr>
+      </w:pPr>
+      <w:r>
+        <w:rPr>
+          <w:rFonts w:ascii="Consolas" w:hAnsi="Consolas"/>
+          <w:sz w:val="22"/>
+          <w:szCs w:val="22"/>
+        </w:rPr>
+        <w:t xml:space="preserve"> </w:t>
+      </w:r>
+      <w:r>
+        <w:rPr>
+          <w:rFonts w:ascii="Consolas" w:hAnsi="Consolas"/>
+          <w:sz w:val="22"/>
+          <w:szCs w:val="22"/>
+        </w:rPr>
+        <w:t xml:space="preserve">    Class </w:t>
+      </w:r>
+      <w:bookmarkStart w:id="0" w:name="_GoBack"/>
+      <w:bookmarkEnd w:id="0"/>
+      <w:r>
+        <w:rPr>
+          <w:rFonts w:ascii="Consolas" w:hAnsi="Consolas"/>
+          <w:sz w:val="22"/>
+          <w:szCs w:val="22"/>
+        </w:rPr>
+        <w:t xml:space="preserve">       |  Length  |  Thickness</w:t>
+      </w:r>
     </w:p>
     <w:p>
       <w:pPr>
@@ -351,1144 +333,654 @@
           <w:sz w:val="22"/>
           <w:szCs w:val="22"/>
         </w:rPr>
-        <w:t xml:space="preserve">1/4" Flat Washer  |  0.2661  </w:t>
-      </w:r>
-      <w:proofErr w:type="gramStart"/>
-      <w:r>
-        <w:rPr>
-          <w:rFonts w:ascii="Consolas" w:hAnsi="Consolas"/>
-          <w:sz w:val="22"/>
-          <w:szCs w:val="22"/>
-        </w:rPr>
-        <w:t>|  0.0161</w:t>
-      </w:r>
-      <w:proofErr w:type="gramEnd"/>
-    </w:p>
-    <w:p>
-      <w:pPr>
-        <w:pStyle w:val="PlainText"/>
-        <w:ind w:left="-1"/>
-        <w:rPr>
-          <w:rFonts w:ascii="Consolas" w:hAnsi="Consolas"/>
-          <w:sz w:val="22"/>
-          <w:szCs w:val="22"/>
-        </w:rPr>
-      </w:pPr>
-      <w:r>
-        <w:rPr>
-          <w:rFonts w:ascii="Consolas" w:hAnsi="Consolas"/>
-          <w:sz w:val="22"/>
-          <w:szCs w:val="22"/>
-        </w:rPr>
-        <w:t xml:space="preserve">                  |  0.3050  </w:t>
-      </w:r>
-      <w:proofErr w:type="gramStart"/>
-      <w:r>
-        <w:rPr>
-          <w:rFonts w:ascii="Consolas" w:hAnsi="Consolas"/>
-          <w:sz w:val="22"/>
-          <w:szCs w:val="22"/>
-        </w:rPr>
-        <w:t>|  0.0443</w:t>
-      </w:r>
-      <w:proofErr w:type="gramEnd"/>
-    </w:p>
-    <w:p>
-      <w:pPr>
-        <w:pStyle w:val="PlainText"/>
-        <w:ind w:left="-1"/>
-        <w:rPr>
-          <w:rFonts w:ascii="Consolas" w:hAnsi="Consolas"/>
-          <w:sz w:val="22"/>
-          <w:szCs w:val="22"/>
-        </w:rPr>
-      </w:pPr>
-      <w:r>
-        <w:rPr>
-          <w:rFonts w:ascii="Consolas" w:hAnsi="Consolas"/>
-          <w:sz w:val="22"/>
-          <w:szCs w:val="22"/>
-        </w:rPr>
-        <w:t xml:space="preserve">                  |  0.1822  </w:t>
-      </w:r>
-      <w:proofErr w:type="gramStart"/>
-      <w:r>
-        <w:rPr>
-          <w:rFonts w:ascii="Consolas" w:hAnsi="Consolas"/>
-          <w:sz w:val="22"/>
-          <w:szCs w:val="22"/>
-        </w:rPr>
-        <w:t>|  0.0056</w:t>
-      </w:r>
-      <w:proofErr w:type="gramEnd"/>
-    </w:p>
-    <w:p>
-      <w:pPr>
-        <w:pStyle w:val="PlainText"/>
-        <w:ind w:left="-1"/>
-        <w:rPr>
-          <w:rFonts w:ascii="Consolas" w:hAnsi="Consolas"/>
-          <w:sz w:val="22"/>
-          <w:szCs w:val="22"/>
-        </w:rPr>
-      </w:pPr>
-      <w:r>
-        <w:rPr>
-          <w:rFonts w:ascii="Consolas" w:hAnsi="Consolas"/>
-          <w:sz w:val="22"/>
-          <w:szCs w:val="22"/>
-        </w:rPr>
-        <w:t xml:space="preserve">                  |  0.2759  </w:t>
-      </w:r>
-      <w:proofErr w:type="gramStart"/>
-      <w:r>
-        <w:rPr>
-          <w:rFonts w:ascii="Consolas" w:hAnsi="Consolas"/>
-          <w:sz w:val="22"/>
-          <w:szCs w:val="22"/>
-        </w:rPr>
-        <w:t>|  0.0086</w:t>
-      </w:r>
-      <w:proofErr w:type="gramEnd"/>
-    </w:p>
-    <w:p>
-      <w:pPr>
-        <w:pStyle w:val="PlainText"/>
-        <w:ind w:left="-1"/>
-        <w:rPr>
-          <w:rFonts w:ascii="Consolas" w:hAnsi="Consolas"/>
-          <w:sz w:val="22"/>
-          <w:szCs w:val="22"/>
-        </w:rPr>
-      </w:pPr>
-      <w:r>
-        <w:rPr>
-          <w:rFonts w:ascii="Consolas" w:hAnsi="Consolas"/>
-          <w:sz w:val="22"/>
-          <w:szCs w:val="22"/>
-        </w:rPr>
-        <w:t xml:space="preserve">                  |  0.2596  </w:t>
-      </w:r>
-      <w:proofErr w:type="gramStart"/>
-      <w:r>
-        <w:rPr>
-          <w:rFonts w:ascii="Consolas" w:hAnsi="Consolas"/>
-          <w:sz w:val="22"/>
-          <w:szCs w:val="22"/>
-        </w:rPr>
-        <w:t>|  0.0418</w:t>
-      </w:r>
-      <w:proofErr w:type="gramEnd"/>
-    </w:p>
-    <w:p>
-      <w:pPr>
-        <w:pStyle w:val="PlainText"/>
-        <w:ind w:left="-1"/>
-        <w:rPr>
-          <w:rFonts w:ascii="Consolas" w:hAnsi="Consolas"/>
-          <w:sz w:val="22"/>
-          <w:szCs w:val="22"/>
-        </w:rPr>
-      </w:pPr>
-      <w:r>
-        <w:rPr>
-          <w:rFonts w:ascii="Consolas" w:hAnsi="Consolas"/>
-          <w:sz w:val="22"/>
-          <w:szCs w:val="22"/>
-        </w:rPr>
-        <w:t xml:space="preserve">                  |  0.2108  </w:t>
-      </w:r>
-      <w:proofErr w:type="gramStart"/>
-      <w:r>
-        <w:rPr>
-          <w:rFonts w:ascii="Consolas" w:hAnsi="Consolas"/>
-          <w:sz w:val="22"/>
-          <w:szCs w:val="22"/>
-        </w:rPr>
-        <w:t>|  0.0880</w:t>
-      </w:r>
-      <w:proofErr w:type="gramEnd"/>
-    </w:p>
-    <w:p>
-      <w:pPr>
-        <w:pStyle w:val="PlainText"/>
-        <w:ind w:left="-1"/>
-        <w:rPr>
-          <w:rFonts w:ascii="Consolas" w:hAnsi="Consolas"/>
-          <w:sz w:val="22"/>
-          <w:szCs w:val="22"/>
-        </w:rPr>
-      </w:pPr>
-      <w:r>
-        <w:rPr>
-          <w:rFonts w:ascii="Consolas" w:hAnsi="Consolas"/>
-          <w:sz w:val="22"/>
-          <w:szCs w:val="22"/>
-        </w:rPr>
-        <w:t xml:space="preserve">                  |  0.2370  </w:t>
-      </w:r>
-      <w:proofErr w:type="gramStart"/>
-      <w:r>
-        <w:rPr>
-          <w:rFonts w:ascii="Consolas" w:hAnsi="Consolas"/>
-          <w:sz w:val="22"/>
-          <w:szCs w:val="22"/>
-        </w:rPr>
-        <w:t>|  0.0189</w:t>
-      </w:r>
-      <w:proofErr w:type="gramEnd"/>
-    </w:p>
-    <w:p>
-      <w:pPr>
-        <w:pStyle w:val="PlainText"/>
-        <w:ind w:left="-1"/>
-        <w:rPr>
-          <w:rFonts w:ascii="Consolas" w:hAnsi="Consolas"/>
-          <w:sz w:val="22"/>
-          <w:szCs w:val="22"/>
-        </w:rPr>
-      </w:pPr>
-      <w:r>
-        <w:rPr>
-          <w:rFonts w:ascii="Consolas" w:hAnsi="Consolas"/>
-          <w:sz w:val="22"/>
-          <w:szCs w:val="22"/>
-        </w:rPr>
-        <w:t xml:space="preserve">                  |  0.2603  </w:t>
-      </w:r>
-      <w:proofErr w:type="gramStart"/>
-      <w:r>
-        <w:rPr>
-          <w:rFonts w:ascii="Consolas" w:hAnsi="Consolas"/>
-          <w:sz w:val="22"/>
-          <w:szCs w:val="22"/>
-        </w:rPr>
-        <w:t>|  0.0531</w:t>
-      </w:r>
-      <w:proofErr w:type="gramEnd"/>
-    </w:p>
-    <w:p>
-      <w:pPr>
-        <w:pStyle w:val="PlainText"/>
-        <w:ind w:left="-1"/>
-        <w:rPr>
-          <w:rFonts w:ascii="Consolas" w:hAnsi="Consolas"/>
-          <w:sz w:val="22"/>
-          <w:szCs w:val="22"/>
-        </w:rPr>
-      </w:pPr>
-      <w:r>
-        <w:rPr>
-          <w:rFonts w:ascii="Consolas" w:hAnsi="Consolas"/>
-          <w:sz w:val="22"/>
-          <w:szCs w:val="22"/>
-        </w:rPr>
-        <w:t xml:space="preserve">                  |  0.3574  </w:t>
-      </w:r>
-      <w:proofErr w:type="gramStart"/>
-      <w:r>
-        <w:rPr>
-          <w:rFonts w:ascii="Consolas" w:hAnsi="Consolas"/>
-          <w:sz w:val="22"/>
-          <w:szCs w:val="22"/>
-        </w:rPr>
-        <w:t>|  0.0352</w:t>
-      </w:r>
-      <w:proofErr w:type="gramEnd"/>
-    </w:p>
-    <w:p>
-      <w:pPr>
-        <w:pStyle w:val="PlainText"/>
-        <w:ind w:left="-1"/>
-        <w:rPr>
-          <w:rFonts w:ascii="Consolas" w:hAnsi="Consolas"/>
-          <w:sz w:val="22"/>
-          <w:szCs w:val="22"/>
-        </w:rPr>
-      </w:pPr>
-      <w:r>
-        <w:rPr>
-          <w:rFonts w:ascii="Consolas" w:hAnsi="Consolas"/>
-          <w:sz w:val="22"/>
-          <w:szCs w:val="22"/>
-        </w:rPr>
-        <w:t xml:space="preserve">                  |  0.3331  </w:t>
-      </w:r>
-      <w:proofErr w:type="gramStart"/>
-      <w:r>
-        <w:rPr>
-          <w:rFonts w:ascii="Consolas" w:hAnsi="Consolas"/>
-          <w:sz w:val="22"/>
-          <w:szCs w:val="22"/>
-        </w:rPr>
-        <w:t>|  0.0755</w:t>
-      </w:r>
-      <w:proofErr w:type="gramEnd"/>
-    </w:p>
-    <w:p>
-      <w:pPr>
-        <w:pStyle w:val="PlainText"/>
-        <w:ind w:left="-1"/>
-        <w:rPr>
-          <w:rFonts w:ascii="Consolas" w:hAnsi="Consolas"/>
-          <w:sz w:val="22"/>
-          <w:szCs w:val="22"/>
-        </w:rPr>
-      </w:pPr>
-      <w:r>
-        <w:rPr>
-          <w:rFonts w:ascii="Consolas" w:hAnsi="Consolas"/>
-          <w:sz w:val="22"/>
-          <w:szCs w:val="22"/>
-        </w:rPr>
-        <w:t xml:space="preserve">1/8" Flat Washer  </w:t>
-      </w:r>
-      <w:proofErr w:type="gramStart"/>
-      <w:r>
-        <w:rPr>
-          <w:rFonts w:ascii="Consolas" w:hAnsi="Consolas"/>
-          <w:sz w:val="22"/>
-          <w:szCs w:val="22"/>
-        </w:rPr>
-        <w:t>|  0.0845</w:t>
-      </w:r>
-      <w:proofErr w:type="gramEnd"/>
-      <w:r>
-        <w:rPr>
-          <w:rFonts w:ascii="Consolas" w:hAnsi="Consolas"/>
-          <w:sz w:val="22"/>
-          <w:szCs w:val="22"/>
-        </w:rPr>
-        <w:t xml:space="preserve">  |  0.0027</w:t>
-      </w:r>
-    </w:p>
-    <w:p>
-      <w:pPr>
-        <w:pStyle w:val="PlainText"/>
-        <w:ind w:left="-1"/>
-        <w:rPr>
-          <w:rFonts w:ascii="Consolas" w:hAnsi="Consolas"/>
-          <w:sz w:val="22"/>
-          <w:szCs w:val="22"/>
-        </w:rPr>
-      </w:pPr>
-      <w:r>
-        <w:rPr>
-          <w:rFonts w:ascii="Consolas" w:hAnsi="Consolas"/>
-          <w:sz w:val="22"/>
-          <w:szCs w:val="22"/>
-        </w:rPr>
-        <w:t xml:space="preserve">                  |  0.2160  </w:t>
-      </w:r>
-      <w:proofErr w:type="gramStart"/>
-      <w:r>
-        <w:rPr>
-          <w:rFonts w:ascii="Consolas" w:hAnsi="Consolas"/>
-          <w:sz w:val="22"/>
-          <w:szCs w:val="22"/>
-        </w:rPr>
-        <w:t>|  0.0310</w:t>
-      </w:r>
-      <w:proofErr w:type="gramEnd"/>
-    </w:p>
-    <w:p>
-      <w:pPr>
-        <w:pStyle w:val="PlainText"/>
-        <w:ind w:left="-1"/>
-        <w:rPr>
-          <w:rFonts w:ascii="Consolas" w:hAnsi="Consolas"/>
-          <w:sz w:val="22"/>
-          <w:szCs w:val="22"/>
-        </w:rPr>
-      </w:pPr>
-      <w:r>
-        <w:rPr>
-          <w:rFonts w:ascii="Consolas" w:hAnsi="Consolas"/>
-          <w:sz w:val="22"/>
-          <w:szCs w:val="22"/>
-        </w:rPr>
-        <w:t xml:space="preserve">                  |  0.1468  </w:t>
-      </w:r>
-      <w:proofErr w:type="gramStart"/>
-      <w:r>
-        <w:rPr>
-          <w:rFonts w:ascii="Consolas" w:hAnsi="Consolas"/>
-          <w:sz w:val="22"/>
-          <w:szCs w:val="22"/>
-        </w:rPr>
-        <w:t>|  0.0466</w:t>
-      </w:r>
-      <w:proofErr w:type="gramEnd"/>
-    </w:p>
-    <w:p>
-      <w:pPr>
-        <w:pStyle w:val="PlainText"/>
-        <w:ind w:left="-1"/>
-        <w:rPr>
-          <w:rFonts w:ascii="Consolas" w:hAnsi="Consolas"/>
-          <w:sz w:val="22"/>
-          <w:szCs w:val="22"/>
-        </w:rPr>
-      </w:pPr>
-      <w:r>
-        <w:rPr>
-          <w:rFonts w:ascii="Consolas" w:hAnsi="Consolas"/>
-          <w:sz w:val="22"/>
-          <w:szCs w:val="22"/>
-        </w:rPr>
-        <w:t xml:space="preserve">                  |  0.1231  </w:t>
-      </w:r>
-      <w:proofErr w:type="gramStart"/>
-      <w:r>
-        <w:rPr>
-          <w:rFonts w:ascii="Consolas" w:hAnsi="Consolas"/>
-          <w:sz w:val="22"/>
-          <w:szCs w:val="22"/>
-        </w:rPr>
-        <w:t>|  0.0630</w:t>
-      </w:r>
-      <w:proofErr w:type="gramEnd"/>
-    </w:p>
-    <w:p>
-      <w:pPr>
-        <w:pStyle w:val="PlainText"/>
-        <w:ind w:left="-1"/>
-        <w:rPr>
-          <w:rFonts w:ascii="Consolas" w:hAnsi="Consolas"/>
-          <w:sz w:val="22"/>
-          <w:szCs w:val="22"/>
-        </w:rPr>
-      </w:pPr>
-      <w:r>
-        <w:rPr>
-          <w:rFonts w:ascii="Consolas" w:hAnsi="Consolas"/>
-          <w:sz w:val="22"/>
-          <w:szCs w:val="22"/>
-        </w:rPr>
-        <w:t xml:space="preserve">                  |  0.1464  </w:t>
-      </w:r>
-      <w:proofErr w:type="gramStart"/>
-      <w:r>
-        <w:rPr>
-          <w:rFonts w:ascii="Consolas" w:hAnsi="Consolas"/>
-          <w:sz w:val="22"/>
-          <w:szCs w:val="22"/>
-        </w:rPr>
-        <w:t>|  0.0763</w:t>
-      </w:r>
-      <w:proofErr w:type="gramEnd"/>
-    </w:p>
-    <w:p>
-      <w:pPr>
-        <w:pStyle w:val="PlainText"/>
-        <w:ind w:left="-1"/>
-        <w:rPr>
-          <w:rFonts w:ascii="Consolas" w:hAnsi="Consolas"/>
-          <w:sz w:val="22"/>
-          <w:szCs w:val="22"/>
-        </w:rPr>
-      </w:pPr>
-      <w:r>
-        <w:rPr>
-          <w:rFonts w:ascii="Consolas" w:hAnsi="Consolas"/>
-          <w:sz w:val="22"/>
-          <w:szCs w:val="22"/>
-        </w:rPr>
-        <w:t xml:space="preserve">                  |  0.1189  </w:t>
-      </w:r>
-      <w:proofErr w:type="gramStart"/>
-      <w:r>
-        <w:rPr>
-          <w:rFonts w:ascii="Consolas" w:hAnsi="Consolas"/>
-          <w:sz w:val="22"/>
-          <w:szCs w:val="22"/>
-        </w:rPr>
-        <w:t>|  0.0326</w:t>
-      </w:r>
-      <w:proofErr w:type="gramEnd"/>
-    </w:p>
-    <w:p>
-      <w:pPr>
-        <w:pStyle w:val="PlainText"/>
-        <w:ind w:left="-1"/>
-        <w:rPr>
-          <w:rFonts w:ascii="Consolas" w:hAnsi="Consolas"/>
-          <w:sz w:val="22"/>
-          <w:szCs w:val="22"/>
-        </w:rPr>
-      </w:pPr>
-      <w:r>
-        <w:rPr>
-          <w:rFonts w:ascii="Consolas" w:hAnsi="Consolas"/>
-          <w:sz w:val="22"/>
-          <w:szCs w:val="22"/>
-        </w:rPr>
-        <w:t xml:space="preserve">                  |  0.1213  </w:t>
-      </w:r>
-      <w:proofErr w:type="gramStart"/>
-      <w:r>
-        <w:rPr>
-          <w:rFonts w:ascii="Consolas" w:hAnsi="Consolas"/>
-          <w:sz w:val="22"/>
-          <w:szCs w:val="22"/>
-        </w:rPr>
-        <w:t>|  0.0147</w:t>
-      </w:r>
-      <w:proofErr w:type="gramEnd"/>
-    </w:p>
-    <w:p>
-      <w:pPr>
-        <w:pStyle w:val="PlainText"/>
-        <w:ind w:left="-1"/>
-        <w:rPr>
-          <w:rFonts w:ascii="Consolas" w:hAnsi="Consolas"/>
-          <w:sz w:val="22"/>
-          <w:szCs w:val="22"/>
-        </w:rPr>
-      </w:pPr>
-      <w:r>
-        <w:rPr>
-          <w:rFonts w:ascii="Consolas" w:hAnsi="Consolas"/>
-          <w:sz w:val="22"/>
-          <w:szCs w:val="22"/>
-        </w:rPr>
-        <w:t xml:space="preserve">                  |  0.1697  </w:t>
-      </w:r>
-      <w:proofErr w:type="gramStart"/>
-      <w:r>
-        <w:rPr>
-          <w:rFonts w:ascii="Consolas" w:hAnsi="Consolas"/>
-          <w:sz w:val="22"/>
-          <w:szCs w:val="22"/>
-        </w:rPr>
-        <w:t>|  0.0077</w:t>
-      </w:r>
-      <w:proofErr w:type="gramEnd"/>
-    </w:p>
-    <w:p>
-      <w:pPr>
-        <w:pStyle w:val="PlainText"/>
-        <w:ind w:left="-1"/>
-        <w:rPr>
-          <w:rFonts w:ascii="Consolas" w:hAnsi="Consolas"/>
-          <w:sz w:val="22"/>
-          <w:szCs w:val="22"/>
-        </w:rPr>
-      </w:pPr>
-      <w:r>
-        <w:rPr>
-          <w:rFonts w:ascii="Consolas" w:hAnsi="Consolas"/>
-          <w:sz w:val="22"/>
-          <w:szCs w:val="22"/>
-        </w:rPr>
-        <w:t xml:space="preserve">                  |  0.1673  </w:t>
-      </w:r>
-      <w:proofErr w:type="gramStart"/>
-      <w:r>
-        <w:rPr>
-          <w:rFonts w:ascii="Consolas" w:hAnsi="Consolas"/>
-          <w:sz w:val="22"/>
-          <w:szCs w:val="22"/>
-        </w:rPr>
-        <w:t>|  0.0018</w:t>
-      </w:r>
-      <w:proofErr w:type="gramEnd"/>
-    </w:p>
-    <w:p>
-      <w:pPr>
-        <w:pStyle w:val="PlainText"/>
-        <w:ind w:left="-1"/>
-        <w:rPr>
-          <w:rFonts w:ascii="Consolas" w:hAnsi="Consolas"/>
-          <w:sz w:val="22"/>
-          <w:szCs w:val="22"/>
-        </w:rPr>
-      </w:pPr>
-      <w:r>
-        <w:rPr>
-          <w:rFonts w:ascii="Consolas" w:hAnsi="Consolas"/>
-          <w:sz w:val="22"/>
-          <w:szCs w:val="22"/>
-        </w:rPr>
-        <w:t xml:space="preserve">                  |  0.1675  </w:t>
-      </w:r>
-      <w:proofErr w:type="gramStart"/>
-      <w:r>
-        <w:rPr>
-          <w:rFonts w:ascii="Consolas" w:hAnsi="Consolas"/>
-          <w:sz w:val="22"/>
-          <w:szCs w:val="22"/>
-        </w:rPr>
-        <w:t>|  0.1005</w:t>
-      </w:r>
-      <w:proofErr w:type="gramEnd"/>
-    </w:p>
-    <w:p>
-      <w:pPr>
-        <w:pStyle w:val="PlainText"/>
-        <w:ind w:left="-1"/>
-        <w:rPr>
-          <w:rFonts w:ascii="Consolas" w:hAnsi="Consolas"/>
-          <w:sz w:val="22"/>
-          <w:szCs w:val="22"/>
-        </w:rPr>
-      </w:pPr>
-      <w:r>
-        <w:rPr>
-          <w:rFonts w:ascii="Consolas" w:hAnsi="Consolas"/>
-          <w:sz w:val="22"/>
-          <w:szCs w:val="22"/>
-        </w:rPr>
-        <w:t xml:space="preserve">Sheet Metal Screw </w:t>
-      </w:r>
-      <w:proofErr w:type="gramStart"/>
-      <w:r>
-        <w:rPr>
-          <w:rFonts w:ascii="Consolas" w:hAnsi="Consolas"/>
-          <w:sz w:val="22"/>
-          <w:szCs w:val="22"/>
-        </w:rPr>
-        <w:t>|  1.0336</w:t>
-      </w:r>
-      <w:proofErr w:type="gramEnd"/>
-      <w:r>
-        <w:rPr>
-          <w:rFonts w:ascii="Consolas" w:hAnsi="Consolas"/>
-          <w:sz w:val="22"/>
-          <w:szCs w:val="22"/>
-        </w:rPr>
-        <w:t xml:space="preserve">  |  0.0645</w:t>
-      </w:r>
-    </w:p>
-    <w:p>
-      <w:pPr>
-        <w:pStyle w:val="PlainText"/>
-        <w:ind w:left="-1"/>
-        <w:rPr>
-          <w:rFonts w:ascii="Consolas" w:hAnsi="Consolas"/>
-          <w:sz w:val="22"/>
-          <w:szCs w:val="22"/>
-        </w:rPr>
-      </w:pPr>
-      <w:r>
-        <w:rPr>
-          <w:rFonts w:ascii="Consolas" w:hAnsi="Consolas"/>
-          <w:sz w:val="22"/>
-          <w:szCs w:val="22"/>
-        </w:rPr>
-        <w:t xml:space="preserve">                  |  0.9396  </w:t>
-      </w:r>
-      <w:proofErr w:type="gramStart"/>
-      <w:r>
-        <w:rPr>
-          <w:rFonts w:ascii="Consolas" w:hAnsi="Consolas"/>
-          <w:sz w:val="22"/>
-          <w:szCs w:val="22"/>
-        </w:rPr>
-        <w:t>|  0.1054</w:t>
-      </w:r>
-      <w:proofErr w:type="gramEnd"/>
-    </w:p>
-    <w:p>
-      <w:pPr>
-        <w:pStyle w:val="PlainText"/>
-        <w:ind w:left="-1"/>
-        <w:rPr>
-          <w:rFonts w:ascii="Consolas" w:hAnsi="Consolas"/>
-          <w:sz w:val="22"/>
-          <w:szCs w:val="22"/>
-        </w:rPr>
-      </w:pPr>
-      <w:r>
-        <w:rPr>
-          <w:rFonts w:ascii="Consolas" w:hAnsi="Consolas"/>
-          <w:sz w:val="22"/>
-          <w:szCs w:val="22"/>
-        </w:rPr>
-        <w:t xml:space="preserve">                  |  1.0359  </w:t>
-      </w:r>
-      <w:proofErr w:type="gramStart"/>
-      <w:r>
-        <w:rPr>
-          <w:rFonts w:ascii="Consolas" w:hAnsi="Consolas"/>
-          <w:sz w:val="22"/>
-          <w:szCs w:val="22"/>
-        </w:rPr>
-        <w:t>|  0.0772</w:t>
-      </w:r>
-      <w:proofErr w:type="gramEnd"/>
-    </w:p>
-    <w:p>
-      <w:pPr>
-        <w:pStyle w:val="PlainText"/>
-        <w:ind w:left="-1"/>
-        <w:rPr>
-          <w:rFonts w:ascii="Consolas" w:hAnsi="Consolas"/>
-          <w:sz w:val="22"/>
-          <w:szCs w:val="22"/>
-        </w:rPr>
-      </w:pPr>
-      <w:r>
-        <w:rPr>
-          <w:rFonts w:ascii="Consolas" w:hAnsi="Consolas"/>
-          <w:sz w:val="22"/>
-          <w:szCs w:val="22"/>
-        </w:rPr>
-        <w:t xml:space="preserve">                  |  1.0815  </w:t>
-      </w:r>
-      <w:proofErr w:type="gramStart"/>
-      <w:r>
-        <w:rPr>
-          <w:rFonts w:ascii="Consolas" w:hAnsi="Consolas"/>
-          <w:sz w:val="22"/>
-          <w:szCs w:val="22"/>
-        </w:rPr>
-        <w:t>|  0.1097</w:t>
-      </w:r>
-      <w:proofErr w:type="gramEnd"/>
-    </w:p>
-    <w:p>
-      <w:pPr>
-        <w:pStyle w:val="PlainText"/>
-        <w:ind w:left="-1"/>
-        <w:rPr>
-          <w:rFonts w:ascii="Consolas" w:hAnsi="Consolas"/>
-          <w:sz w:val="22"/>
-          <w:szCs w:val="22"/>
-        </w:rPr>
-      </w:pPr>
-      <w:r>
-        <w:rPr>
-          <w:rFonts w:ascii="Consolas" w:hAnsi="Consolas"/>
-          <w:sz w:val="22"/>
-          <w:szCs w:val="22"/>
-        </w:rPr>
-        <w:t xml:space="preserve">                  |  1.0244  </w:t>
-      </w:r>
-      <w:proofErr w:type="gramStart"/>
-      <w:r>
-        <w:rPr>
-          <w:rFonts w:ascii="Consolas" w:hAnsi="Consolas"/>
-          <w:sz w:val="22"/>
-          <w:szCs w:val="22"/>
-        </w:rPr>
-        <w:t>|  0.0601</w:t>
-      </w:r>
-      <w:proofErr w:type="gramEnd"/>
-    </w:p>
-    <w:p>
-      <w:pPr>
-        <w:pStyle w:val="PlainText"/>
-        <w:ind w:left="-1"/>
-        <w:rPr>
-          <w:rFonts w:ascii="Consolas" w:hAnsi="Consolas"/>
-          <w:sz w:val="22"/>
-          <w:szCs w:val="22"/>
-        </w:rPr>
-      </w:pPr>
-      <w:r>
-        <w:rPr>
-          <w:rFonts w:ascii="Consolas" w:hAnsi="Consolas"/>
-          <w:sz w:val="22"/>
-          <w:szCs w:val="22"/>
-        </w:rPr>
-        <w:t xml:space="preserve">                  |  1.0517  </w:t>
-      </w:r>
-      <w:proofErr w:type="gramStart"/>
-      <w:r>
-        <w:rPr>
-          <w:rFonts w:ascii="Consolas" w:hAnsi="Consolas"/>
-          <w:sz w:val="22"/>
-          <w:szCs w:val="22"/>
-        </w:rPr>
-        <w:t>|  0.0409</w:t>
-      </w:r>
-      <w:proofErr w:type="gramEnd"/>
-    </w:p>
-    <w:p>
-      <w:pPr>
-        <w:pStyle w:val="PlainText"/>
-        <w:ind w:left="-1"/>
-        <w:rPr>
-          <w:rFonts w:ascii="Consolas" w:hAnsi="Consolas"/>
-          <w:sz w:val="22"/>
-          <w:szCs w:val="22"/>
-        </w:rPr>
-      </w:pPr>
-      <w:r>
-        <w:rPr>
-          <w:rFonts w:ascii="Consolas" w:hAnsi="Consolas"/>
-          <w:sz w:val="22"/>
-          <w:szCs w:val="22"/>
-        </w:rPr>
-        <w:t xml:space="preserve">                  |  1.0363  </w:t>
-      </w:r>
-      <w:proofErr w:type="gramStart"/>
-      <w:r>
-        <w:rPr>
-          <w:rFonts w:ascii="Consolas" w:hAnsi="Consolas"/>
-          <w:sz w:val="22"/>
-          <w:szCs w:val="22"/>
-        </w:rPr>
-        <w:t>|  0.0403</w:t>
-      </w:r>
-      <w:proofErr w:type="gramEnd"/>
-    </w:p>
-    <w:p>
-      <w:pPr>
-        <w:pStyle w:val="PlainText"/>
-        <w:ind w:left="-1"/>
-        <w:rPr>
-          <w:rFonts w:ascii="Consolas" w:hAnsi="Consolas"/>
-          <w:sz w:val="22"/>
-          <w:szCs w:val="22"/>
-        </w:rPr>
-      </w:pPr>
-      <w:r>
-        <w:rPr>
-          <w:rFonts w:ascii="Consolas" w:hAnsi="Consolas"/>
-          <w:sz w:val="22"/>
-          <w:szCs w:val="22"/>
-        </w:rPr>
-        <w:t xml:space="preserve">                  |  0.9848  </w:t>
-      </w:r>
-      <w:proofErr w:type="gramStart"/>
-      <w:r>
-        <w:rPr>
-          <w:rFonts w:ascii="Consolas" w:hAnsi="Consolas"/>
-          <w:sz w:val="22"/>
-          <w:szCs w:val="22"/>
-        </w:rPr>
-        <w:t>|  0.0976</w:t>
-      </w:r>
-      <w:proofErr w:type="gramEnd"/>
-    </w:p>
-    <w:p>
-      <w:pPr>
-        <w:pStyle w:val="PlainText"/>
-        <w:ind w:left="-1"/>
-        <w:rPr>
-          <w:rFonts w:ascii="Consolas" w:hAnsi="Consolas"/>
-          <w:sz w:val="22"/>
-          <w:szCs w:val="22"/>
-        </w:rPr>
-      </w:pPr>
-      <w:r>
-        <w:rPr>
-          <w:rFonts w:ascii="Consolas" w:hAnsi="Consolas"/>
-          <w:sz w:val="22"/>
-          <w:szCs w:val="22"/>
-        </w:rPr>
-        <w:t xml:space="preserve">                  |  1.0147  </w:t>
-      </w:r>
-      <w:proofErr w:type="gramStart"/>
-      <w:r>
-        <w:rPr>
-          <w:rFonts w:ascii="Consolas" w:hAnsi="Consolas"/>
-          <w:sz w:val="22"/>
-          <w:szCs w:val="22"/>
-        </w:rPr>
-        <w:t>|  0.0777</w:t>
-      </w:r>
-      <w:proofErr w:type="gramEnd"/>
-    </w:p>
-    <w:p>
-      <w:pPr>
-        <w:pStyle w:val="PlainText"/>
-        <w:ind w:left="-1"/>
-        <w:rPr>
-          <w:rFonts w:ascii="Consolas" w:hAnsi="Consolas"/>
-          <w:sz w:val="22"/>
-          <w:szCs w:val="22"/>
-        </w:rPr>
-      </w:pPr>
-      <w:r>
-        <w:rPr>
-          <w:rFonts w:ascii="Consolas" w:hAnsi="Consolas"/>
-          <w:sz w:val="22"/>
-          <w:szCs w:val="22"/>
-        </w:rPr>
-        <w:t xml:space="preserve">                  |  0.9606  </w:t>
-      </w:r>
-      <w:proofErr w:type="gramStart"/>
-      <w:r>
-        <w:rPr>
-          <w:rFonts w:ascii="Consolas" w:hAnsi="Consolas"/>
-          <w:sz w:val="22"/>
-          <w:szCs w:val="22"/>
-        </w:rPr>
-        <w:t>|  0.0771</w:t>
-      </w:r>
-      <w:proofErr w:type="gramEnd"/>
-    </w:p>
-    <w:p>
-      <w:pPr>
-        <w:pStyle w:val="PlainText"/>
-        <w:ind w:left="-1"/>
-        <w:rPr>
-          <w:rFonts w:ascii="Consolas" w:hAnsi="Consolas"/>
-          <w:sz w:val="22"/>
-          <w:szCs w:val="22"/>
-        </w:rPr>
-      </w:pPr>
-      <w:r>
-        <w:rPr>
-          <w:rFonts w:ascii="Consolas" w:hAnsi="Consolas"/>
-          <w:sz w:val="22"/>
-          <w:szCs w:val="22"/>
-        </w:rPr>
-        <w:t xml:space="preserve">Machine Screw     </w:t>
-      </w:r>
-      <w:proofErr w:type="gramStart"/>
-      <w:r>
-        <w:rPr>
-          <w:rFonts w:ascii="Consolas" w:hAnsi="Consolas"/>
-          <w:sz w:val="22"/>
-          <w:szCs w:val="22"/>
-        </w:rPr>
-        <w:t>|  1.2944</w:t>
-      </w:r>
-      <w:proofErr w:type="gramEnd"/>
-      <w:r>
-        <w:rPr>
-          <w:rFonts w:ascii="Consolas" w:hAnsi="Consolas"/>
-          <w:sz w:val="22"/>
-          <w:szCs w:val="22"/>
-        </w:rPr>
-        <w:t xml:space="preserve">  |  0.1346</w:t>
-      </w:r>
-    </w:p>
-    <w:p>
-      <w:pPr>
-        <w:pStyle w:val="PlainText"/>
-        <w:ind w:left="-1"/>
-        <w:rPr>
-          <w:rFonts w:ascii="Consolas" w:hAnsi="Consolas"/>
-          <w:sz w:val="22"/>
-          <w:szCs w:val="22"/>
-        </w:rPr>
-      </w:pPr>
-      <w:r>
-        <w:rPr>
-          <w:rFonts w:ascii="Consolas" w:hAnsi="Consolas"/>
-          <w:sz w:val="22"/>
-          <w:szCs w:val="22"/>
-        </w:rPr>
-        <w:t xml:space="preserve">                  |  1.1926  </w:t>
-      </w:r>
-      <w:proofErr w:type="gramStart"/>
-      <w:r>
-        <w:rPr>
-          <w:rFonts w:ascii="Consolas" w:hAnsi="Consolas"/>
-          <w:sz w:val="22"/>
-          <w:szCs w:val="22"/>
-        </w:rPr>
-        <w:t>|  0.1007</w:t>
-      </w:r>
-      <w:proofErr w:type="gramEnd"/>
-    </w:p>
-    <w:p>
-      <w:pPr>
-        <w:pStyle w:val="PlainText"/>
-        <w:ind w:left="-1"/>
-        <w:rPr>
-          <w:rFonts w:ascii="Consolas" w:hAnsi="Consolas"/>
-          <w:sz w:val="22"/>
-          <w:szCs w:val="22"/>
-        </w:rPr>
-      </w:pPr>
-      <w:r>
-        <w:rPr>
-          <w:rFonts w:ascii="Consolas" w:hAnsi="Consolas"/>
-          <w:sz w:val="22"/>
-          <w:szCs w:val="22"/>
-        </w:rPr>
-        <w:t xml:space="preserve">                  |  1.1966  </w:t>
-      </w:r>
-      <w:proofErr w:type="gramStart"/>
-      <w:r>
-        <w:rPr>
-          <w:rFonts w:ascii="Consolas" w:hAnsi="Consolas"/>
-          <w:sz w:val="22"/>
-          <w:szCs w:val="22"/>
-        </w:rPr>
-        <w:t>|  0.0979</w:t>
-      </w:r>
-      <w:proofErr w:type="gramEnd"/>
-    </w:p>
-    <w:p>
-      <w:pPr>
-        <w:pStyle w:val="PlainText"/>
-        <w:ind w:left="-1"/>
-        <w:rPr>
-          <w:rFonts w:ascii="Consolas" w:hAnsi="Consolas"/>
-          <w:sz w:val="22"/>
-          <w:szCs w:val="22"/>
-        </w:rPr>
-      </w:pPr>
-      <w:r>
-        <w:rPr>
-          <w:rFonts w:ascii="Consolas" w:hAnsi="Consolas"/>
-          <w:sz w:val="22"/>
-          <w:szCs w:val="22"/>
-        </w:rPr>
-        <w:t xml:space="preserve">                  |  1.2095  </w:t>
-      </w:r>
-      <w:proofErr w:type="gramStart"/>
-      <w:r>
-        <w:rPr>
-          <w:rFonts w:ascii="Consolas" w:hAnsi="Consolas"/>
-          <w:sz w:val="22"/>
-          <w:szCs w:val="22"/>
-        </w:rPr>
-        <w:t>|  0.1396</w:t>
-      </w:r>
-      <w:proofErr w:type="gramEnd"/>
-    </w:p>
-    <w:p>
-      <w:pPr>
-        <w:pStyle w:val="PlainText"/>
-        <w:ind w:left="-1"/>
-        <w:rPr>
-          <w:rFonts w:ascii="Consolas" w:hAnsi="Consolas"/>
-          <w:sz w:val="22"/>
-          <w:szCs w:val="22"/>
-        </w:rPr>
-      </w:pPr>
-      <w:r>
-        <w:rPr>
-          <w:rFonts w:ascii="Consolas" w:hAnsi="Consolas"/>
-          <w:sz w:val="22"/>
-          <w:szCs w:val="22"/>
-        </w:rPr>
-        <w:t xml:space="preserve">                  |  1.1028  </w:t>
-      </w:r>
-      <w:proofErr w:type="gramStart"/>
-      <w:r>
-        <w:rPr>
-          <w:rFonts w:ascii="Consolas" w:hAnsi="Consolas"/>
-          <w:sz w:val="22"/>
-          <w:szCs w:val="22"/>
-        </w:rPr>
-        <w:t>|  0.0679</w:t>
-      </w:r>
-      <w:proofErr w:type="gramEnd"/>
-    </w:p>
-    <w:p>
-      <w:pPr>
-        <w:pStyle w:val="PlainText"/>
-        <w:ind w:left="-1"/>
-        <w:rPr>
-          <w:rFonts w:ascii="Consolas" w:hAnsi="Consolas"/>
-          <w:sz w:val="22"/>
-          <w:szCs w:val="22"/>
-        </w:rPr>
-      </w:pPr>
-      <w:r>
-        <w:rPr>
-          <w:rFonts w:ascii="Consolas" w:hAnsi="Consolas"/>
-          <w:sz w:val="22"/>
-          <w:szCs w:val="22"/>
-        </w:rPr>
-        <w:t xml:space="preserve">                  |  1.3219  </w:t>
-      </w:r>
-      <w:proofErr w:type="gramStart"/>
-      <w:r>
-        <w:rPr>
-          <w:rFonts w:ascii="Consolas" w:hAnsi="Consolas"/>
-          <w:sz w:val="22"/>
-          <w:szCs w:val="22"/>
-        </w:rPr>
-        <w:t>|  0.1129</w:t>
-      </w:r>
-      <w:proofErr w:type="gramEnd"/>
-    </w:p>
-    <w:p>
-      <w:pPr>
-        <w:pStyle w:val="PlainText"/>
-        <w:ind w:left="-1"/>
-        <w:rPr>
-          <w:rFonts w:ascii="Consolas" w:hAnsi="Consolas"/>
-          <w:sz w:val="22"/>
-          <w:szCs w:val="22"/>
-        </w:rPr>
-      </w:pPr>
-      <w:r>
-        <w:rPr>
-          <w:rFonts w:ascii="Consolas" w:hAnsi="Consolas"/>
-          <w:sz w:val="22"/>
-          <w:szCs w:val="22"/>
-        </w:rPr>
-        <w:t xml:space="preserve">                  |  1.2663  </w:t>
-      </w:r>
-      <w:proofErr w:type="gramStart"/>
-      <w:r>
-        <w:rPr>
-          <w:rFonts w:ascii="Consolas" w:hAnsi="Consolas"/>
-          <w:sz w:val="22"/>
-          <w:szCs w:val="22"/>
-        </w:rPr>
-        <w:t>|  0.1171</w:t>
-      </w:r>
-      <w:proofErr w:type="gramEnd"/>
-    </w:p>
-    <w:p>
-      <w:pPr>
-        <w:pStyle w:val="PlainText"/>
-        <w:ind w:left="-1"/>
-        <w:rPr>
-          <w:rFonts w:ascii="Consolas" w:hAnsi="Consolas"/>
-          <w:sz w:val="22"/>
-          <w:szCs w:val="22"/>
-        </w:rPr>
-      </w:pPr>
-      <w:r>
-        <w:rPr>
-          <w:rFonts w:ascii="Consolas" w:hAnsi="Consolas"/>
-          <w:sz w:val="22"/>
-          <w:szCs w:val="22"/>
-        </w:rPr>
-        <w:t xml:space="preserve">                  |  1.2123  </w:t>
-      </w:r>
-      <w:proofErr w:type="gramStart"/>
-      <w:r>
-        <w:rPr>
-          <w:rFonts w:ascii="Consolas" w:hAnsi="Consolas"/>
-          <w:sz w:val="22"/>
-          <w:szCs w:val="22"/>
-        </w:rPr>
-        <w:t>|  0.0847</w:t>
-      </w:r>
-      <w:proofErr w:type="gramEnd"/>
-    </w:p>
-    <w:p>
-      <w:pPr>
-        <w:pStyle w:val="PlainText"/>
-        <w:ind w:left="-1"/>
-        <w:rPr>
-          <w:rFonts w:ascii="Consolas" w:hAnsi="Consolas"/>
-          <w:sz w:val="22"/>
-          <w:szCs w:val="22"/>
-        </w:rPr>
-      </w:pPr>
-      <w:r>
-        <w:rPr>
-          <w:rFonts w:ascii="Consolas" w:hAnsi="Consolas"/>
-          <w:sz w:val="22"/>
-          <w:szCs w:val="22"/>
-        </w:rPr>
-        <w:t xml:space="preserve">                  |  1.3185  </w:t>
-      </w:r>
-      <w:proofErr w:type="gramStart"/>
-      <w:r>
-        <w:rPr>
-          <w:rFonts w:ascii="Consolas" w:hAnsi="Consolas"/>
-          <w:sz w:val="22"/>
-          <w:szCs w:val="22"/>
-        </w:rPr>
-        <w:t>|  0.0985</w:t>
-      </w:r>
-      <w:proofErr w:type="gramEnd"/>
+        <w:t>1/4" Flat Washer  |  0.2661  |  0.0161</w:t>
+      </w:r>
+    </w:p>
+    <w:p>
+      <w:pPr>
+        <w:pStyle w:val="PlainText"/>
+        <w:ind w:left="-1"/>
+        <w:rPr>
+          <w:rFonts w:ascii="Consolas" w:hAnsi="Consolas"/>
+          <w:sz w:val="22"/>
+          <w:szCs w:val="22"/>
+        </w:rPr>
+      </w:pPr>
+      <w:r>
+        <w:rPr>
+          <w:rFonts w:ascii="Consolas" w:hAnsi="Consolas"/>
+          <w:sz w:val="22"/>
+          <w:szCs w:val="22"/>
+        </w:rPr>
+        <w:t xml:space="preserve">                  |  0.3050  |  0.0443</w:t>
+      </w:r>
+    </w:p>
+    <w:p>
+      <w:pPr>
+        <w:pStyle w:val="PlainText"/>
+        <w:ind w:left="-1"/>
+        <w:rPr>
+          <w:rFonts w:ascii="Consolas" w:hAnsi="Consolas"/>
+          <w:sz w:val="22"/>
+          <w:szCs w:val="22"/>
+        </w:rPr>
+      </w:pPr>
+      <w:r>
+        <w:rPr>
+          <w:rFonts w:ascii="Consolas" w:hAnsi="Consolas"/>
+          <w:sz w:val="22"/>
+          <w:szCs w:val="22"/>
+        </w:rPr>
+        <w:t xml:space="preserve">                  |  0.1822  |  0.0056</w:t>
+      </w:r>
+    </w:p>
+    <w:p>
+      <w:pPr>
+        <w:pStyle w:val="PlainText"/>
+        <w:ind w:left="-1"/>
+        <w:rPr>
+          <w:rFonts w:ascii="Consolas" w:hAnsi="Consolas"/>
+          <w:sz w:val="22"/>
+          <w:szCs w:val="22"/>
+        </w:rPr>
+      </w:pPr>
+      <w:r>
+        <w:rPr>
+          <w:rFonts w:ascii="Consolas" w:hAnsi="Consolas"/>
+          <w:sz w:val="22"/>
+          <w:szCs w:val="22"/>
+        </w:rPr>
+        <w:t xml:space="preserve">                  |  0.2759  |  0.0086</w:t>
+      </w:r>
+    </w:p>
+    <w:p>
+      <w:pPr>
+        <w:pStyle w:val="PlainText"/>
+        <w:ind w:left="-1"/>
+        <w:rPr>
+          <w:rFonts w:ascii="Consolas" w:hAnsi="Consolas"/>
+          <w:sz w:val="22"/>
+          <w:szCs w:val="22"/>
+        </w:rPr>
+      </w:pPr>
+      <w:r>
+        <w:rPr>
+          <w:rFonts w:ascii="Consolas" w:hAnsi="Consolas"/>
+          <w:sz w:val="22"/>
+          <w:szCs w:val="22"/>
+        </w:rPr>
+        <w:t xml:space="preserve">                  |  0.2596  |  0.0418</w:t>
+      </w:r>
+    </w:p>
+    <w:p>
+      <w:pPr>
+        <w:pStyle w:val="PlainText"/>
+        <w:ind w:left="-1"/>
+        <w:rPr>
+          <w:rFonts w:ascii="Consolas" w:hAnsi="Consolas"/>
+          <w:sz w:val="22"/>
+          <w:szCs w:val="22"/>
+        </w:rPr>
+      </w:pPr>
+      <w:r>
+        <w:rPr>
+          <w:rFonts w:ascii="Consolas" w:hAnsi="Consolas"/>
+          <w:sz w:val="22"/>
+          <w:szCs w:val="22"/>
+        </w:rPr>
+        <w:t xml:space="preserve">                  |  0.2108  |  0.0880</w:t>
+      </w:r>
+    </w:p>
+    <w:p>
+      <w:pPr>
+        <w:pStyle w:val="PlainText"/>
+        <w:ind w:left="-1"/>
+        <w:rPr>
+          <w:rFonts w:ascii="Consolas" w:hAnsi="Consolas"/>
+          <w:sz w:val="22"/>
+          <w:szCs w:val="22"/>
+        </w:rPr>
+      </w:pPr>
+      <w:r>
+        <w:rPr>
+          <w:rFonts w:ascii="Consolas" w:hAnsi="Consolas"/>
+          <w:sz w:val="22"/>
+          <w:szCs w:val="22"/>
+        </w:rPr>
+        <w:t xml:space="preserve">                  |  0.2370  |  0.0189</w:t>
+      </w:r>
+    </w:p>
+    <w:p>
+      <w:pPr>
+        <w:pStyle w:val="PlainText"/>
+        <w:ind w:left="-1"/>
+        <w:rPr>
+          <w:rFonts w:ascii="Consolas" w:hAnsi="Consolas"/>
+          <w:sz w:val="22"/>
+          <w:szCs w:val="22"/>
+        </w:rPr>
+      </w:pPr>
+      <w:r>
+        <w:rPr>
+          <w:rFonts w:ascii="Consolas" w:hAnsi="Consolas"/>
+          <w:sz w:val="22"/>
+          <w:szCs w:val="22"/>
+        </w:rPr>
+        <w:t xml:space="preserve">                  |  0.2603  |  0.0531</w:t>
+      </w:r>
+    </w:p>
+    <w:p>
+      <w:pPr>
+        <w:pStyle w:val="PlainText"/>
+        <w:ind w:left="-1"/>
+        <w:rPr>
+          <w:rFonts w:ascii="Consolas" w:hAnsi="Consolas"/>
+          <w:sz w:val="22"/>
+          <w:szCs w:val="22"/>
+        </w:rPr>
+      </w:pPr>
+      <w:r>
+        <w:rPr>
+          <w:rFonts w:ascii="Consolas" w:hAnsi="Consolas"/>
+          <w:sz w:val="22"/>
+          <w:szCs w:val="22"/>
+        </w:rPr>
+        <w:t xml:space="preserve">                  |  0.3574  |  0.0352</w:t>
+      </w:r>
+    </w:p>
+    <w:p>
+      <w:pPr>
+        <w:pStyle w:val="PlainText"/>
+        <w:ind w:left="-1"/>
+        <w:rPr>
+          <w:rFonts w:ascii="Consolas" w:hAnsi="Consolas"/>
+          <w:sz w:val="22"/>
+          <w:szCs w:val="22"/>
+        </w:rPr>
+      </w:pPr>
+      <w:r>
+        <w:rPr>
+          <w:rFonts w:ascii="Consolas" w:hAnsi="Consolas"/>
+          <w:sz w:val="22"/>
+          <w:szCs w:val="22"/>
+        </w:rPr>
+        <w:t xml:space="preserve">                  |  0.3331  |  0.0755</w:t>
+      </w:r>
+    </w:p>
+    <w:p>
+      <w:pPr>
+        <w:pStyle w:val="PlainText"/>
+        <w:ind w:left="-1"/>
+        <w:rPr>
+          <w:rFonts w:ascii="Consolas" w:hAnsi="Consolas"/>
+          <w:sz w:val="22"/>
+          <w:szCs w:val="22"/>
+        </w:rPr>
+      </w:pPr>
+      <w:r>
+        <w:rPr>
+          <w:rFonts w:ascii="Consolas" w:hAnsi="Consolas"/>
+          <w:sz w:val="22"/>
+          <w:szCs w:val="22"/>
+        </w:rPr>
+        <w:t>1/8" Flat Washer  |  0.0845  |  0.0027</w:t>
+      </w:r>
+    </w:p>
+    <w:p>
+      <w:pPr>
+        <w:pStyle w:val="PlainText"/>
+        <w:ind w:left="-1"/>
+        <w:rPr>
+          <w:rFonts w:ascii="Consolas" w:hAnsi="Consolas"/>
+          <w:sz w:val="22"/>
+          <w:szCs w:val="22"/>
+        </w:rPr>
+      </w:pPr>
+      <w:r>
+        <w:rPr>
+          <w:rFonts w:ascii="Consolas" w:hAnsi="Consolas"/>
+          <w:sz w:val="22"/>
+          <w:szCs w:val="22"/>
+        </w:rPr>
+        <w:t xml:space="preserve">                  |  0.2160  |  0.0310</w:t>
+      </w:r>
+    </w:p>
+    <w:p>
+      <w:pPr>
+        <w:pStyle w:val="PlainText"/>
+        <w:ind w:left="-1"/>
+        <w:rPr>
+          <w:rFonts w:ascii="Consolas" w:hAnsi="Consolas"/>
+          <w:sz w:val="22"/>
+          <w:szCs w:val="22"/>
+        </w:rPr>
+      </w:pPr>
+      <w:r>
+        <w:rPr>
+          <w:rFonts w:ascii="Consolas" w:hAnsi="Consolas"/>
+          <w:sz w:val="22"/>
+          <w:szCs w:val="22"/>
+        </w:rPr>
+        <w:t xml:space="preserve">                  |  0.1468  |  0.0466</w:t>
+      </w:r>
+    </w:p>
+    <w:p>
+      <w:pPr>
+        <w:pStyle w:val="PlainText"/>
+        <w:ind w:left="-1"/>
+        <w:rPr>
+          <w:rFonts w:ascii="Consolas" w:hAnsi="Consolas"/>
+          <w:sz w:val="22"/>
+          <w:szCs w:val="22"/>
+        </w:rPr>
+      </w:pPr>
+      <w:r>
+        <w:rPr>
+          <w:rFonts w:ascii="Consolas" w:hAnsi="Consolas"/>
+          <w:sz w:val="22"/>
+          <w:szCs w:val="22"/>
+        </w:rPr>
+        <w:t xml:space="preserve">                  |  0.1231  |  0.0630</w:t>
+      </w:r>
+    </w:p>
+    <w:p>
+      <w:pPr>
+        <w:pStyle w:val="PlainText"/>
+        <w:ind w:left="-1"/>
+        <w:rPr>
+          <w:rFonts w:ascii="Consolas" w:hAnsi="Consolas"/>
+          <w:sz w:val="22"/>
+          <w:szCs w:val="22"/>
+        </w:rPr>
+      </w:pPr>
+      <w:r>
+        <w:rPr>
+          <w:rFonts w:ascii="Consolas" w:hAnsi="Consolas"/>
+          <w:sz w:val="22"/>
+          <w:szCs w:val="22"/>
+        </w:rPr>
+        <w:t xml:space="preserve">                  |  0.1464  |  0.0763</w:t>
+      </w:r>
+    </w:p>
+    <w:p>
+      <w:pPr>
+        <w:pStyle w:val="PlainText"/>
+        <w:ind w:left="-1"/>
+        <w:rPr>
+          <w:rFonts w:ascii="Consolas" w:hAnsi="Consolas"/>
+          <w:sz w:val="22"/>
+          <w:szCs w:val="22"/>
+        </w:rPr>
+      </w:pPr>
+      <w:r>
+        <w:rPr>
+          <w:rFonts w:ascii="Consolas" w:hAnsi="Consolas"/>
+          <w:sz w:val="22"/>
+          <w:szCs w:val="22"/>
+        </w:rPr>
+        <w:t xml:space="preserve">                  |  0.1189  |  0.0326</w:t>
+      </w:r>
+    </w:p>
+    <w:p>
+      <w:pPr>
+        <w:pStyle w:val="PlainText"/>
+        <w:ind w:left="-1"/>
+        <w:rPr>
+          <w:rFonts w:ascii="Consolas" w:hAnsi="Consolas"/>
+          <w:sz w:val="22"/>
+          <w:szCs w:val="22"/>
+        </w:rPr>
+      </w:pPr>
+      <w:r>
+        <w:rPr>
+          <w:rFonts w:ascii="Consolas" w:hAnsi="Consolas"/>
+          <w:sz w:val="22"/>
+          <w:szCs w:val="22"/>
+        </w:rPr>
+        <w:t xml:space="preserve">                  |  0.1213  |  0.0147</w:t>
+      </w:r>
+    </w:p>
+    <w:p>
+      <w:pPr>
+        <w:pStyle w:val="PlainText"/>
+        <w:ind w:left="-1"/>
+        <w:rPr>
+          <w:rFonts w:ascii="Consolas" w:hAnsi="Consolas"/>
+          <w:sz w:val="22"/>
+          <w:szCs w:val="22"/>
+        </w:rPr>
+      </w:pPr>
+      <w:r>
+        <w:rPr>
+          <w:rFonts w:ascii="Consolas" w:hAnsi="Consolas"/>
+          <w:sz w:val="22"/>
+          <w:szCs w:val="22"/>
+        </w:rPr>
+        <w:t xml:space="preserve">                  |  0.1697  |  0.0077</w:t>
+      </w:r>
+    </w:p>
+    <w:p>
+      <w:pPr>
+        <w:pStyle w:val="PlainText"/>
+        <w:ind w:left="-1"/>
+        <w:rPr>
+          <w:rFonts w:ascii="Consolas" w:hAnsi="Consolas"/>
+          <w:sz w:val="22"/>
+          <w:szCs w:val="22"/>
+        </w:rPr>
+      </w:pPr>
+      <w:r>
+        <w:rPr>
+          <w:rFonts w:ascii="Consolas" w:hAnsi="Consolas"/>
+          <w:sz w:val="22"/>
+          <w:szCs w:val="22"/>
+        </w:rPr>
+        <w:t xml:space="preserve">                  |  0.1673  |  0.0018</w:t>
+      </w:r>
+    </w:p>
+    <w:p>
+      <w:pPr>
+        <w:pStyle w:val="PlainText"/>
+        <w:ind w:left="-1"/>
+        <w:rPr>
+          <w:rFonts w:ascii="Consolas" w:hAnsi="Consolas"/>
+          <w:sz w:val="22"/>
+          <w:szCs w:val="22"/>
+        </w:rPr>
+      </w:pPr>
+      <w:r>
+        <w:rPr>
+          <w:rFonts w:ascii="Consolas" w:hAnsi="Consolas"/>
+          <w:sz w:val="22"/>
+          <w:szCs w:val="22"/>
+        </w:rPr>
+        <w:t xml:space="preserve">                  |  0.1675  |  0.1005</w:t>
+      </w:r>
+    </w:p>
+    <w:p>
+      <w:pPr>
+        <w:pStyle w:val="PlainText"/>
+        <w:ind w:left="-1"/>
+        <w:rPr>
+          <w:rFonts w:ascii="Consolas" w:hAnsi="Consolas"/>
+          <w:sz w:val="22"/>
+          <w:szCs w:val="22"/>
+        </w:rPr>
+      </w:pPr>
+      <w:r>
+        <w:rPr>
+          <w:rFonts w:ascii="Consolas" w:hAnsi="Consolas"/>
+          <w:sz w:val="22"/>
+          <w:szCs w:val="22"/>
+        </w:rPr>
+        <w:t>Sheet Metal Screw |  1.0336  |  0.0645</w:t>
+      </w:r>
+    </w:p>
+    <w:p>
+      <w:pPr>
+        <w:pStyle w:val="PlainText"/>
+        <w:ind w:left="-1"/>
+        <w:rPr>
+          <w:rFonts w:ascii="Consolas" w:hAnsi="Consolas"/>
+          <w:sz w:val="22"/>
+          <w:szCs w:val="22"/>
+        </w:rPr>
+      </w:pPr>
+      <w:r>
+        <w:rPr>
+          <w:rFonts w:ascii="Consolas" w:hAnsi="Consolas"/>
+          <w:sz w:val="22"/>
+          <w:szCs w:val="22"/>
+        </w:rPr>
+        <w:t xml:space="preserve">                  |  0.9396  |  0.1054</w:t>
+      </w:r>
+    </w:p>
+    <w:p>
+      <w:pPr>
+        <w:pStyle w:val="PlainText"/>
+        <w:ind w:left="-1"/>
+        <w:rPr>
+          <w:rFonts w:ascii="Consolas" w:hAnsi="Consolas"/>
+          <w:sz w:val="22"/>
+          <w:szCs w:val="22"/>
+        </w:rPr>
+      </w:pPr>
+      <w:r>
+        <w:rPr>
+          <w:rFonts w:ascii="Consolas" w:hAnsi="Consolas"/>
+          <w:sz w:val="22"/>
+          <w:szCs w:val="22"/>
+        </w:rPr>
+        <w:t xml:space="preserve">                  |  1.0359  |  0.0772</w:t>
+      </w:r>
+    </w:p>
+    <w:p>
+      <w:pPr>
+        <w:pStyle w:val="PlainText"/>
+        <w:ind w:left="-1"/>
+        <w:rPr>
+          <w:rFonts w:ascii="Consolas" w:hAnsi="Consolas"/>
+          <w:sz w:val="22"/>
+          <w:szCs w:val="22"/>
+        </w:rPr>
+      </w:pPr>
+      <w:r>
+        <w:rPr>
+          <w:rFonts w:ascii="Consolas" w:hAnsi="Consolas"/>
+          <w:sz w:val="22"/>
+          <w:szCs w:val="22"/>
+        </w:rPr>
+        <w:t xml:space="preserve">                  |  1.0815  |  0.1097</w:t>
+      </w:r>
+    </w:p>
+    <w:p>
+      <w:pPr>
+        <w:pStyle w:val="PlainText"/>
+        <w:ind w:left="-1"/>
+        <w:rPr>
+          <w:rFonts w:ascii="Consolas" w:hAnsi="Consolas"/>
+          <w:sz w:val="22"/>
+          <w:szCs w:val="22"/>
+        </w:rPr>
+      </w:pPr>
+      <w:r>
+        <w:rPr>
+          <w:rFonts w:ascii="Consolas" w:hAnsi="Consolas"/>
+          <w:sz w:val="22"/>
+          <w:szCs w:val="22"/>
+        </w:rPr>
+        <w:t xml:space="preserve">                  |  1.0244  |  0.0601</w:t>
+      </w:r>
+    </w:p>
+    <w:p>
+      <w:pPr>
+        <w:pStyle w:val="PlainText"/>
+        <w:ind w:left="-1"/>
+        <w:rPr>
+          <w:rFonts w:ascii="Consolas" w:hAnsi="Consolas"/>
+          <w:sz w:val="22"/>
+          <w:szCs w:val="22"/>
+        </w:rPr>
+      </w:pPr>
+      <w:r>
+        <w:rPr>
+          <w:rFonts w:ascii="Consolas" w:hAnsi="Consolas"/>
+          <w:sz w:val="22"/>
+          <w:szCs w:val="22"/>
+        </w:rPr>
+        <w:t xml:space="preserve">                  |  1.0517  |  0.0409</w:t>
+      </w:r>
+    </w:p>
+    <w:p>
+      <w:pPr>
+        <w:pStyle w:val="PlainText"/>
+        <w:ind w:left="-1"/>
+        <w:rPr>
+          <w:rFonts w:ascii="Consolas" w:hAnsi="Consolas"/>
+          <w:sz w:val="22"/>
+          <w:szCs w:val="22"/>
+        </w:rPr>
+      </w:pPr>
+      <w:r>
+        <w:rPr>
+          <w:rFonts w:ascii="Consolas" w:hAnsi="Consolas"/>
+          <w:sz w:val="22"/>
+          <w:szCs w:val="22"/>
+        </w:rPr>
+        <w:t xml:space="preserve">                  |  1.0363  |  0.0403</w:t>
+      </w:r>
+    </w:p>
+    <w:p>
+      <w:pPr>
+        <w:pStyle w:val="PlainText"/>
+        <w:ind w:left="-1"/>
+        <w:rPr>
+          <w:rFonts w:ascii="Consolas" w:hAnsi="Consolas"/>
+          <w:sz w:val="22"/>
+          <w:szCs w:val="22"/>
+        </w:rPr>
+      </w:pPr>
+      <w:r>
+        <w:rPr>
+          <w:rFonts w:ascii="Consolas" w:hAnsi="Consolas"/>
+          <w:sz w:val="22"/>
+          <w:szCs w:val="22"/>
+        </w:rPr>
+        <w:t xml:space="preserve">                  |  0.9848  |  0.0976</w:t>
+      </w:r>
+    </w:p>
+    <w:p>
+      <w:pPr>
+        <w:pStyle w:val="PlainText"/>
+        <w:ind w:left="-1"/>
+        <w:rPr>
+          <w:rFonts w:ascii="Consolas" w:hAnsi="Consolas"/>
+          <w:sz w:val="22"/>
+          <w:szCs w:val="22"/>
+        </w:rPr>
+      </w:pPr>
+      <w:r>
+        <w:rPr>
+          <w:rFonts w:ascii="Consolas" w:hAnsi="Consolas"/>
+          <w:sz w:val="22"/>
+          <w:szCs w:val="22"/>
+        </w:rPr>
+        <w:t xml:space="preserve">                  |  1.0147  |  0.0777</w:t>
+      </w:r>
+    </w:p>
+    <w:p>
+      <w:pPr>
+        <w:pStyle w:val="PlainText"/>
+        <w:ind w:left="-1"/>
+        <w:rPr>
+          <w:rFonts w:ascii="Consolas" w:hAnsi="Consolas"/>
+          <w:sz w:val="22"/>
+          <w:szCs w:val="22"/>
+        </w:rPr>
+      </w:pPr>
+      <w:r>
+        <w:rPr>
+          <w:rFonts w:ascii="Consolas" w:hAnsi="Consolas"/>
+          <w:sz w:val="22"/>
+          <w:szCs w:val="22"/>
+        </w:rPr>
+        <w:t xml:space="preserve">                  |  0.9606  |  0.0771</w:t>
+      </w:r>
+    </w:p>
+    <w:p>
+      <w:pPr>
+        <w:pStyle w:val="PlainText"/>
+        <w:ind w:left="-1"/>
+        <w:rPr>
+          <w:rFonts w:ascii="Consolas" w:hAnsi="Consolas"/>
+          <w:sz w:val="22"/>
+          <w:szCs w:val="22"/>
+        </w:rPr>
+      </w:pPr>
+      <w:r>
+        <w:rPr>
+          <w:rFonts w:ascii="Consolas" w:hAnsi="Consolas"/>
+          <w:sz w:val="22"/>
+          <w:szCs w:val="22"/>
+        </w:rPr>
+        <w:t>Machine Screw     |  1.2944  |  0.1346</w:t>
+      </w:r>
+    </w:p>
+    <w:p>
+      <w:pPr>
+        <w:pStyle w:val="PlainText"/>
+        <w:ind w:left="-1"/>
+        <w:rPr>
+          <w:rFonts w:ascii="Consolas" w:hAnsi="Consolas"/>
+          <w:sz w:val="22"/>
+          <w:szCs w:val="22"/>
+        </w:rPr>
+      </w:pPr>
+      <w:r>
+        <w:rPr>
+          <w:rFonts w:ascii="Consolas" w:hAnsi="Consolas"/>
+          <w:sz w:val="22"/>
+          <w:szCs w:val="22"/>
+        </w:rPr>
+        <w:t xml:space="preserve">                  |  1.1926  |  0.1007</w:t>
+      </w:r>
+    </w:p>
+    <w:p>
+      <w:pPr>
+        <w:pStyle w:val="PlainText"/>
+        <w:ind w:left="-1"/>
+        <w:rPr>
+          <w:rFonts w:ascii="Consolas" w:hAnsi="Consolas"/>
+          <w:sz w:val="22"/>
+          <w:szCs w:val="22"/>
+        </w:rPr>
+      </w:pPr>
+      <w:r>
+        <w:rPr>
+          <w:rFonts w:ascii="Consolas" w:hAnsi="Consolas"/>
+          <w:sz w:val="22"/>
+          <w:szCs w:val="22"/>
+        </w:rPr>
+        <w:t xml:space="preserve">                  |  1.1966  |  0.0979</w:t>
+      </w:r>
+    </w:p>
+    <w:p>
+      <w:pPr>
+        <w:pStyle w:val="PlainText"/>
+        <w:ind w:left="-1"/>
+        <w:rPr>
+          <w:rFonts w:ascii="Consolas" w:hAnsi="Consolas"/>
+          <w:sz w:val="22"/>
+          <w:szCs w:val="22"/>
+        </w:rPr>
+      </w:pPr>
+      <w:r>
+        <w:rPr>
+          <w:rFonts w:ascii="Consolas" w:hAnsi="Consolas"/>
+          <w:sz w:val="22"/>
+          <w:szCs w:val="22"/>
+        </w:rPr>
+        <w:t xml:space="preserve">                  |  1.2095  |  0.1396</w:t>
+      </w:r>
+    </w:p>
+    <w:p>
+      <w:pPr>
+        <w:pStyle w:val="PlainText"/>
+        <w:ind w:left="-1"/>
+        <w:rPr>
+          <w:rFonts w:ascii="Consolas" w:hAnsi="Consolas"/>
+          <w:sz w:val="22"/>
+          <w:szCs w:val="22"/>
+        </w:rPr>
+      </w:pPr>
+      <w:r>
+        <w:rPr>
+          <w:rFonts w:ascii="Consolas" w:hAnsi="Consolas"/>
+          <w:sz w:val="22"/>
+          <w:szCs w:val="22"/>
+        </w:rPr>
+        <w:t xml:space="preserve">                  |  1.1028  |  0.0679</w:t>
+      </w:r>
     </w:p>
     <w:p>
       <w:pPr>
@@ -1507,316 +999,274 @@
           <w:szCs w:val="22"/>
         </w:rPr>
         <w:lastRenderedPageBreak/>
-        <w:t xml:space="preserve">                  |  1.1644  </w:t>
-      </w:r>
-      <w:proofErr w:type="gramStart"/>
-      <w:r>
-        <w:rPr>
-          <w:rFonts w:ascii="Consolas" w:hAnsi="Consolas"/>
-          <w:sz w:val="22"/>
-          <w:szCs w:val="22"/>
-        </w:rPr>
-        <w:t>|  0.0570</w:t>
-      </w:r>
-      <w:proofErr w:type="gramEnd"/>
-    </w:p>
-    <w:p>
-      <w:pPr>
-        <w:pStyle w:val="PlainText"/>
-        <w:ind w:left="-1"/>
-        <w:rPr>
-          <w:rFonts w:ascii="Consolas" w:hAnsi="Consolas"/>
-          <w:sz w:val="22"/>
-          <w:szCs w:val="22"/>
-        </w:rPr>
-      </w:pPr>
-      <w:r>
-        <w:rPr>
-          <w:rFonts w:ascii="Consolas" w:hAnsi="Consolas"/>
-          <w:sz w:val="22"/>
-          <w:szCs w:val="22"/>
-        </w:rPr>
-        <w:t xml:space="preserve">Hex Nut           </w:t>
-      </w:r>
-      <w:proofErr w:type="gramStart"/>
-      <w:r>
-        <w:rPr>
-          <w:rFonts w:ascii="Consolas" w:hAnsi="Consolas"/>
-          <w:sz w:val="22"/>
-          <w:szCs w:val="22"/>
-        </w:rPr>
-        <w:t>|  0.1869</w:t>
-      </w:r>
-      <w:proofErr w:type="gramEnd"/>
-      <w:r>
-        <w:rPr>
-          <w:rFonts w:ascii="Consolas" w:hAnsi="Consolas"/>
-          <w:sz w:val="22"/>
-          <w:szCs w:val="22"/>
-        </w:rPr>
-        <w:t xml:space="preserve">  |  0.0935</w:t>
-      </w:r>
-    </w:p>
-    <w:p>
-      <w:pPr>
-        <w:pStyle w:val="PlainText"/>
-        <w:ind w:left="-1"/>
-        <w:rPr>
-          <w:rFonts w:ascii="Consolas" w:hAnsi="Consolas"/>
-          <w:sz w:val="22"/>
-          <w:szCs w:val="22"/>
-        </w:rPr>
-      </w:pPr>
-      <w:r>
-        <w:rPr>
-          <w:rFonts w:ascii="Consolas" w:hAnsi="Consolas"/>
-          <w:sz w:val="22"/>
-          <w:szCs w:val="22"/>
-        </w:rPr>
-        <w:t xml:space="preserve">                  |  0.1828  </w:t>
-      </w:r>
-      <w:proofErr w:type="gramStart"/>
-      <w:r>
-        <w:rPr>
-          <w:rFonts w:ascii="Consolas" w:hAnsi="Consolas"/>
-          <w:sz w:val="22"/>
-          <w:szCs w:val="22"/>
-        </w:rPr>
-        <w:t>|  0.1060</w:t>
-      </w:r>
-      <w:proofErr w:type="gramEnd"/>
-    </w:p>
-    <w:p>
-      <w:pPr>
-        <w:pStyle w:val="PlainText"/>
-        <w:ind w:left="-1"/>
-        <w:rPr>
-          <w:rFonts w:ascii="Consolas" w:hAnsi="Consolas"/>
-          <w:sz w:val="22"/>
-          <w:szCs w:val="22"/>
-        </w:rPr>
-      </w:pPr>
-      <w:r>
-        <w:rPr>
-          <w:rFonts w:ascii="Consolas" w:hAnsi="Consolas"/>
-          <w:sz w:val="22"/>
-          <w:szCs w:val="22"/>
-        </w:rPr>
-        <w:t xml:space="preserve">                  |  0.1996  </w:t>
-      </w:r>
-      <w:proofErr w:type="gramStart"/>
-      <w:r>
-        <w:rPr>
-          <w:rFonts w:ascii="Consolas" w:hAnsi="Consolas"/>
-          <w:sz w:val="22"/>
-          <w:szCs w:val="22"/>
-        </w:rPr>
-        <w:t>|  0.1122</w:t>
-      </w:r>
-      <w:proofErr w:type="gramEnd"/>
-    </w:p>
-    <w:p>
-      <w:pPr>
-        <w:pStyle w:val="PlainText"/>
-        <w:ind w:left="-1"/>
-        <w:rPr>
-          <w:rFonts w:ascii="Consolas" w:hAnsi="Consolas"/>
-          <w:sz w:val="22"/>
-          <w:szCs w:val="22"/>
-        </w:rPr>
-      </w:pPr>
-      <w:r>
-        <w:rPr>
-          <w:rFonts w:ascii="Consolas" w:hAnsi="Consolas"/>
-          <w:sz w:val="22"/>
-          <w:szCs w:val="22"/>
-        </w:rPr>
-        <w:t xml:space="preserve">                  |  0.1994  </w:t>
-      </w:r>
-      <w:proofErr w:type="gramStart"/>
-      <w:r>
-        <w:rPr>
-          <w:rFonts w:ascii="Consolas" w:hAnsi="Consolas"/>
-          <w:sz w:val="22"/>
-          <w:szCs w:val="22"/>
-        </w:rPr>
-        <w:t>|  0.1309</w:t>
-      </w:r>
-      <w:proofErr w:type="gramEnd"/>
-    </w:p>
-    <w:p>
-      <w:pPr>
-        <w:pStyle w:val="PlainText"/>
-        <w:ind w:left="-1"/>
-        <w:rPr>
-          <w:rFonts w:ascii="Consolas" w:hAnsi="Consolas"/>
-          <w:sz w:val="22"/>
-          <w:szCs w:val="22"/>
-        </w:rPr>
-      </w:pPr>
-      <w:r>
-        <w:rPr>
-          <w:rFonts w:ascii="Consolas" w:hAnsi="Consolas"/>
-          <w:sz w:val="22"/>
-          <w:szCs w:val="22"/>
-        </w:rPr>
-        <w:t xml:space="preserve">                  |  0.1641  </w:t>
-      </w:r>
-      <w:proofErr w:type="gramStart"/>
-      <w:r>
-        <w:rPr>
-          <w:rFonts w:ascii="Consolas" w:hAnsi="Consolas"/>
-          <w:sz w:val="22"/>
-          <w:szCs w:val="22"/>
-        </w:rPr>
-        <w:t>|  0.0983</w:t>
-      </w:r>
-      <w:proofErr w:type="gramEnd"/>
-    </w:p>
-    <w:p>
-      <w:pPr>
-        <w:pStyle w:val="PlainText"/>
-        <w:ind w:left="-1"/>
-        <w:rPr>
-          <w:rFonts w:ascii="Consolas" w:hAnsi="Consolas"/>
-          <w:sz w:val="22"/>
-          <w:szCs w:val="22"/>
-        </w:rPr>
-      </w:pPr>
-      <w:r>
-        <w:rPr>
-          <w:rFonts w:ascii="Consolas" w:hAnsi="Consolas"/>
-          <w:sz w:val="22"/>
-          <w:szCs w:val="22"/>
-        </w:rPr>
-        <w:t xml:space="preserve">                  |  0.1891  </w:t>
-      </w:r>
-      <w:proofErr w:type="gramStart"/>
-      <w:r>
-        <w:rPr>
-          <w:rFonts w:ascii="Consolas" w:hAnsi="Consolas"/>
-          <w:sz w:val="22"/>
-          <w:szCs w:val="22"/>
-        </w:rPr>
-        <w:t>|  0.1069</w:t>
-      </w:r>
-      <w:proofErr w:type="gramEnd"/>
-    </w:p>
-    <w:p>
-      <w:pPr>
-        <w:pStyle w:val="PlainText"/>
-        <w:ind w:left="-1"/>
-        <w:rPr>
-          <w:rFonts w:ascii="Consolas" w:hAnsi="Consolas"/>
-          <w:sz w:val="22"/>
-          <w:szCs w:val="22"/>
-        </w:rPr>
-      </w:pPr>
-      <w:r>
-        <w:rPr>
-          <w:rFonts w:ascii="Consolas" w:hAnsi="Consolas"/>
-          <w:sz w:val="22"/>
-          <w:szCs w:val="22"/>
-        </w:rPr>
-        <w:t xml:space="preserve">                  |  0.1851  </w:t>
-      </w:r>
-      <w:proofErr w:type="gramStart"/>
-      <w:r>
-        <w:rPr>
-          <w:rFonts w:ascii="Consolas" w:hAnsi="Consolas"/>
-          <w:sz w:val="22"/>
-          <w:szCs w:val="22"/>
-        </w:rPr>
-        <w:t>|  0.1042</w:t>
-      </w:r>
-      <w:proofErr w:type="gramEnd"/>
-    </w:p>
-    <w:p>
-      <w:pPr>
-        <w:pStyle w:val="PlainText"/>
-        <w:ind w:left="-1"/>
-        <w:rPr>
-          <w:rFonts w:ascii="Consolas" w:hAnsi="Consolas"/>
-          <w:sz w:val="22"/>
-          <w:szCs w:val="22"/>
-        </w:rPr>
-      </w:pPr>
-      <w:r>
-        <w:rPr>
-          <w:rFonts w:ascii="Consolas" w:hAnsi="Consolas"/>
-          <w:sz w:val="22"/>
-          <w:szCs w:val="22"/>
-        </w:rPr>
-        <w:t xml:space="preserve">                  |  0.2088  </w:t>
-      </w:r>
-      <w:proofErr w:type="gramStart"/>
-      <w:r>
-        <w:rPr>
-          <w:rFonts w:ascii="Consolas" w:hAnsi="Consolas"/>
-          <w:sz w:val="22"/>
-          <w:szCs w:val="22"/>
-        </w:rPr>
-        <w:t>|  0.0857</w:t>
-      </w:r>
-      <w:proofErr w:type="gramEnd"/>
-    </w:p>
-    <w:p>
-      <w:pPr>
-        <w:pStyle w:val="PlainText"/>
-        <w:ind w:left="-1"/>
-        <w:rPr>
-          <w:rFonts w:ascii="Consolas" w:hAnsi="Consolas"/>
-          <w:sz w:val="22"/>
-          <w:szCs w:val="22"/>
-        </w:rPr>
-      </w:pPr>
-      <w:r>
-        <w:rPr>
-          <w:rFonts w:ascii="Consolas" w:hAnsi="Consolas"/>
-          <w:sz w:val="22"/>
-          <w:szCs w:val="22"/>
-        </w:rPr>
-        <w:t xml:space="preserve">                  |  0.2228  </w:t>
-      </w:r>
-      <w:proofErr w:type="gramStart"/>
-      <w:r>
-        <w:rPr>
-          <w:rFonts w:ascii="Consolas" w:hAnsi="Consolas"/>
-          <w:sz w:val="22"/>
-          <w:szCs w:val="22"/>
-        </w:rPr>
-        <w:t>|  0.1006</w:t>
-      </w:r>
-      <w:proofErr w:type="gramEnd"/>
-    </w:p>
-    <w:p>
-      <w:pPr>
-        <w:pStyle w:val="PlainText"/>
-        <w:ind w:left="-1"/>
-        <w:rPr>
-          <w:rFonts w:ascii="Consolas" w:hAnsi="Consolas"/>
-          <w:sz w:val="22"/>
-          <w:szCs w:val="22"/>
-        </w:rPr>
-      </w:pPr>
-      <w:r>
-        <w:rPr>
-          <w:rFonts w:ascii="Consolas" w:hAnsi="Consolas"/>
-          <w:sz w:val="22"/>
-          <w:szCs w:val="22"/>
-        </w:rPr>
-        <w:t xml:space="preserve">                  |  0.2233  </w:t>
-      </w:r>
-      <w:proofErr w:type="gramStart"/>
-      <w:r>
-        <w:rPr>
-          <w:rFonts w:ascii="Consolas" w:hAnsi="Consolas"/>
-          <w:sz w:val="22"/>
-          <w:szCs w:val="22"/>
-        </w:rPr>
-        <w:t>|  0.0871</w:t>
-      </w:r>
-      <w:proofErr w:type="gramEnd"/>
+        <w:t xml:space="preserve">                  |  1.3219  |  0.1129</w:t>
+      </w:r>
+    </w:p>
+    <w:p>
+      <w:pPr>
+        <w:pStyle w:val="PlainText"/>
+        <w:ind w:left="-1"/>
+        <w:rPr>
+          <w:rFonts w:ascii="Consolas" w:hAnsi="Consolas"/>
+          <w:sz w:val="22"/>
+          <w:szCs w:val="22"/>
+        </w:rPr>
+      </w:pPr>
+      <w:r>
+        <w:rPr>
+          <w:rFonts w:ascii="Consolas" w:hAnsi="Consolas"/>
+          <w:sz w:val="22"/>
+          <w:szCs w:val="22"/>
+        </w:rPr>
+        <w:t xml:space="preserve">                  |  1.2663  |  0.1171</w:t>
+      </w:r>
+    </w:p>
+    <w:p>
+      <w:pPr>
+        <w:pStyle w:val="PlainText"/>
+        <w:ind w:left="-1"/>
+        <w:rPr>
+          <w:rFonts w:ascii="Consolas" w:hAnsi="Consolas"/>
+          <w:sz w:val="22"/>
+          <w:szCs w:val="22"/>
+        </w:rPr>
+      </w:pPr>
+      <w:r>
+        <w:rPr>
+          <w:rFonts w:ascii="Consolas" w:hAnsi="Consolas"/>
+          <w:sz w:val="22"/>
+          <w:szCs w:val="22"/>
+        </w:rPr>
+        <w:t xml:space="preserve">                  |  1.2123  |  0.0847</w:t>
+      </w:r>
+    </w:p>
+    <w:p>
+      <w:pPr>
+        <w:pStyle w:val="PlainText"/>
+        <w:ind w:left="-1"/>
+        <w:rPr>
+          <w:rFonts w:ascii="Consolas" w:hAnsi="Consolas"/>
+          <w:sz w:val="22"/>
+          <w:szCs w:val="22"/>
+        </w:rPr>
+      </w:pPr>
+      <w:r>
+        <w:rPr>
+          <w:rFonts w:ascii="Consolas" w:hAnsi="Consolas"/>
+          <w:sz w:val="22"/>
+          <w:szCs w:val="22"/>
+        </w:rPr>
+        <w:t xml:space="preserve">                  |  1.3185  |  0.0985</w:t>
+      </w:r>
+    </w:p>
+    <w:p>
+      <w:pPr>
+        <w:pStyle w:val="PlainText"/>
+        <w:ind w:left="-1"/>
+        <w:rPr>
+          <w:rFonts w:ascii="Consolas" w:hAnsi="Consolas"/>
+          <w:sz w:val="22"/>
+          <w:szCs w:val="22"/>
+        </w:rPr>
+      </w:pPr>
+      <w:r>
+        <w:rPr>
+          <w:rFonts w:ascii="Consolas" w:hAnsi="Consolas"/>
+          <w:sz w:val="22"/>
+          <w:szCs w:val="22"/>
+        </w:rPr>
+        <w:t xml:space="preserve">                  |  1.1644  |  0.0570</w:t>
+      </w:r>
+    </w:p>
+    <w:p>
+      <w:pPr>
+        <w:pStyle w:val="PlainText"/>
+        <w:ind w:left="-1"/>
+        <w:rPr>
+          <w:rFonts w:ascii="Consolas" w:hAnsi="Consolas"/>
+          <w:sz w:val="22"/>
+          <w:szCs w:val="22"/>
+        </w:rPr>
+      </w:pPr>
+      <w:r>
+        <w:rPr>
+          <w:rFonts w:ascii="Consolas" w:hAnsi="Consolas"/>
+          <w:sz w:val="22"/>
+          <w:szCs w:val="22"/>
+        </w:rPr>
+        <w:t>Hex Nut           |  0.1869  |  0.0935</w:t>
+      </w:r>
+    </w:p>
+    <w:p>
+      <w:pPr>
+        <w:pStyle w:val="PlainText"/>
+        <w:ind w:left="-1"/>
+        <w:rPr>
+          <w:rFonts w:ascii="Consolas" w:hAnsi="Consolas"/>
+          <w:sz w:val="22"/>
+          <w:szCs w:val="22"/>
+        </w:rPr>
+      </w:pPr>
+      <w:r>
+        <w:rPr>
+          <w:rFonts w:ascii="Consolas" w:hAnsi="Consolas"/>
+          <w:sz w:val="22"/>
+          <w:szCs w:val="22"/>
+        </w:rPr>
+        <w:t xml:space="preserve">                  |  0.1828  |  0.1060</w:t>
+      </w:r>
+    </w:p>
+    <w:p>
+      <w:pPr>
+        <w:pStyle w:val="PlainText"/>
+        <w:ind w:left="-1"/>
+        <w:rPr>
+          <w:rFonts w:ascii="Consolas" w:hAnsi="Consolas"/>
+          <w:sz w:val="22"/>
+          <w:szCs w:val="22"/>
+        </w:rPr>
+      </w:pPr>
+      <w:r>
+        <w:rPr>
+          <w:rFonts w:ascii="Consolas" w:hAnsi="Consolas"/>
+          <w:sz w:val="22"/>
+          <w:szCs w:val="22"/>
+        </w:rPr>
+        <w:t xml:space="preserve">                  |  0.1996  |  0.1122</w:t>
+      </w:r>
+    </w:p>
+    <w:p>
+      <w:pPr>
+        <w:pStyle w:val="PlainText"/>
+        <w:ind w:left="-1"/>
+        <w:rPr>
+          <w:rFonts w:ascii="Consolas" w:hAnsi="Consolas"/>
+          <w:sz w:val="22"/>
+          <w:szCs w:val="22"/>
+        </w:rPr>
+      </w:pPr>
+      <w:r>
+        <w:rPr>
+          <w:rFonts w:ascii="Consolas" w:hAnsi="Consolas"/>
+          <w:sz w:val="22"/>
+          <w:szCs w:val="22"/>
+        </w:rPr>
+        <w:t xml:space="preserve">                  |  0.1994  |  0.1309</w:t>
+      </w:r>
+    </w:p>
+    <w:p>
+      <w:pPr>
+        <w:pStyle w:val="PlainText"/>
+        <w:ind w:left="-1"/>
+        <w:rPr>
+          <w:rFonts w:ascii="Consolas" w:hAnsi="Consolas"/>
+          <w:sz w:val="22"/>
+          <w:szCs w:val="22"/>
+        </w:rPr>
+      </w:pPr>
+      <w:r>
+        <w:rPr>
+          <w:rFonts w:ascii="Consolas" w:hAnsi="Consolas"/>
+          <w:sz w:val="22"/>
+          <w:szCs w:val="22"/>
+        </w:rPr>
+        <w:t xml:space="preserve">                  |  0.1641  |  0.0983</w:t>
+      </w:r>
+    </w:p>
+    <w:p>
+      <w:pPr>
+        <w:pStyle w:val="PlainText"/>
+        <w:ind w:left="-1"/>
+        <w:rPr>
+          <w:rFonts w:ascii="Consolas" w:hAnsi="Consolas"/>
+          <w:sz w:val="22"/>
+          <w:szCs w:val="22"/>
+        </w:rPr>
+      </w:pPr>
+      <w:r>
+        <w:rPr>
+          <w:rFonts w:ascii="Consolas" w:hAnsi="Consolas"/>
+          <w:sz w:val="22"/>
+          <w:szCs w:val="22"/>
+        </w:rPr>
+        <w:t xml:space="preserve">                  |  0.1891  |  0.1069</w:t>
+      </w:r>
+    </w:p>
+    <w:p>
+      <w:pPr>
+        <w:pStyle w:val="PlainText"/>
+        <w:ind w:left="-1"/>
+        <w:rPr>
+          <w:rFonts w:ascii="Consolas" w:hAnsi="Consolas"/>
+          <w:sz w:val="22"/>
+          <w:szCs w:val="22"/>
+        </w:rPr>
+      </w:pPr>
+      <w:r>
+        <w:rPr>
+          <w:rFonts w:ascii="Consolas" w:hAnsi="Consolas"/>
+          <w:sz w:val="22"/>
+          <w:szCs w:val="22"/>
+        </w:rPr>
+        <w:t xml:space="preserve">                  |  0.1851  |  0.1042</w:t>
+      </w:r>
+    </w:p>
+    <w:p>
+      <w:pPr>
+        <w:pStyle w:val="PlainText"/>
+        <w:ind w:left="-1"/>
+        <w:rPr>
+          <w:rFonts w:ascii="Consolas" w:hAnsi="Consolas"/>
+          <w:sz w:val="22"/>
+          <w:szCs w:val="22"/>
+        </w:rPr>
+      </w:pPr>
+      <w:r>
+        <w:rPr>
+          <w:rFonts w:ascii="Consolas" w:hAnsi="Consolas"/>
+          <w:sz w:val="22"/>
+          <w:szCs w:val="22"/>
+        </w:rPr>
+        <w:t xml:space="preserve">                  |  0.2088  |  0.0857</w:t>
+      </w:r>
+    </w:p>
+    <w:p>
+      <w:pPr>
+        <w:pStyle w:val="PlainText"/>
+        <w:ind w:left="-1"/>
+        <w:rPr>
+          <w:rFonts w:ascii="Consolas" w:hAnsi="Consolas"/>
+          <w:sz w:val="22"/>
+          <w:szCs w:val="22"/>
+        </w:rPr>
+      </w:pPr>
+      <w:r>
+        <w:rPr>
+          <w:rFonts w:ascii="Consolas" w:hAnsi="Consolas"/>
+          <w:sz w:val="22"/>
+          <w:szCs w:val="22"/>
+        </w:rPr>
+        <w:t xml:space="preserve">                  |  0.2228  |  0.1006</w:t>
+      </w:r>
+    </w:p>
+    <w:p>
+      <w:pPr>
+        <w:pStyle w:val="PlainText"/>
+        <w:ind w:left="-1"/>
+        <w:rPr>
+          <w:rFonts w:ascii="Consolas" w:hAnsi="Consolas"/>
+          <w:sz w:val="22"/>
+          <w:szCs w:val="22"/>
+        </w:rPr>
+      </w:pPr>
+      <w:r>
+        <w:rPr>
+          <w:rFonts w:ascii="Consolas" w:hAnsi="Consolas"/>
+          <w:sz w:val="22"/>
+          <w:szCs w:val="22"/>
+        </w:rPr>
+        <w:t xml:space="preserve">                  |  0.2233  |  0.0871</w:t>
+      </w:r>
     </w:p>
     <w:p>
       <w:pPr>
@@ -1841,13 +1291,8 @@
         </w:tabs>
         <w:ind w:left="720"/>
       </w:pPr>
-      <w:proofErr w:type="gramStart"/>
-      <w:r>
-        <w:t>and</w:t>
-      </w:r>
-      <w:proofErr w:type="gramEnd"/>
-      <w:r>
-        <w:t xml:space="preserve"> c)</w:t>
+      <w:r>
+        <w:t>and c)</w:t>
       </w:r>
       <w:r>
         <w:t xml:space="preserve"> Pattern Matrix Plot and Decision Boundary</w:t>
@@ -2044,14 +1489,7 @@
                   <w:b/>
                   <w:bCs/>
                 </w:rPr>
-                <w:t xml:space="preserve">Homework 1 - </w:t>
-              </w:r>
-              <w:r>
-                <w:rPr>
-                  <w:b/>
-                  <w:bCs/>
-                </w:rPr>
-                <w:t>1/14/13</w:t>
+                <w:t>Homework 1 - 1/14/13</w:t>
               </w:r>
             </w:p>
           </w:sdtContent>
@@ -2087,7 +1525,7 @@
             <w:rPr>
               <w:noProof/>
             </w:rPr>
-            <w:t>1</w:t>
+            <w:t>2</w:t>
           </w:r>
           <w:r>
             <w:rPr>
@@ -3342,14 +2780,14 @@
     <w:charset w:val="4E"/>
     <w:family w:val="auto"/>
     <w:pitch w:val="variable"/>
-    <w:sig w:usb0="00000001" w:usb1="08070000" w:usb2="00000010" w:usb3="00000000" w:csb0="00020000" w:csb1="00000000"/>
+    <w:sig w:usb0="E00002FF" w:usb1="6AC7FDFB" w:usb2="00000012" w:usb3="00000000" w:csb0="0002009F" w:csb1="00000000"/>
   </w:font>
   <w:font w:name="Georgia">
     <w:panose1 w:val="02040502050405020303"/>
     <w:charset w:val="00"/>
     <w:family w:val="auto"/>
     <w:pitch w:val="variable"/>
-    <w:sig w:usb0="00000003" w:usb1="00000000" w:usb2="00000000" w:usb3="00000000" w:csb0="00000001" w:csb1="00000000"/>
+    <w:sig w:usb0="00000287" w:usb1="00000000" w:usb2="00000000" w:usb3="00000000" w:csb0="0000009F" w:csb1="00000000"/>
   </w:font>
   <w:font w:name="Courier">
     <w:panose1 w:val="02000500000000000000"/>
@@ -3376,7 +2814,7 @@
     <w:charset w:val="4E"/>
     <w:family w:val="auto"/>
     <w:pitch w:val="variable"/>
-    <w:sig w:usb0="00000001" w:usb1="08070000" w:usb2="00000010" w:usb3="00000000" w:csb0="00020000" w:csb1="00000000"/>
+    <w:sig w:usb0="E00002FF" w:usb1="6AC7FDFB" w:usb2="00000012" w:usb3="00000000" w:csb0="0002009F" w:csb1="00000000"/>
   </w:font>
   <w:font w:name="Calibri">
     <w:panose1 w:val="020F0502020204030204"/>

</xml_diff>